<commit_message>
Detalles orden antiguo reciente
</commit_message>
<xml_diff>
--- a/Docs/ISIS1225 - AnalisisReto-TEMPLATE RETO.docx
+++ b/Docs/ISIS1225 - AnalisisReto-TEMPLATE RETO.docx
@@ -5,11 +5,14 @@
     <w:p>
       <w:pPr>
         <w:pStyle w:val="Ttulo"/>
+        <w:spacing w:line="240" w:lineRule="auto"/>
         <w:jc w:val="center"/>
         <w:rPr>
           <w:b/>
           <w:bCs/>
-          <w:lang w:val="pt-BR"/>
+          <w:sz w:val="40"/>
+          <w:szCs w:val="40"/>
+          <w:lang w:val="es-419"/>
         </w:rPr>
       </w:pPr>
       <w:r>
@@ -17,57 +20,73 @@
           <w:b/>
           <w:bCs/>
           <w:caps w:val="0"/>
-          <w:lang w:val="pt-BR"/>
+          <w:sz w:val="40"/>
+          <w:szCs w:val="40"/>
+          <w:lang w:val="es-419"/>
         </w:rPr>
         <w:t>ANÁLISIS DEL RETO</w:t>
+      </w:r>
+      <w:r>
+        <w:rPr>
+          <w:b/>
+          <w:bCs/>
+          <w:caps w:val="0"/>
+          <w:sz w:val="40"/>
+          <w:szCs w:val="40"/>
+          <w:lang w:val="es-419"/>
+        </w:rPr>
+        <w:t xml:space="preserve"> 2</w:t>
       </w:r>
     </w:p>
     <w:p>
       <w:pPr>
+        <w:spacing w:after="0" w:line="276" w:lineRule="auto"/>
         <w:jc w:val="right"/>
         <w:rPr>
           <w:rStyle w:val="nfasis"/>
-          <w:lang w:val="pt-BR"/>
+          <w:lang w:val="es-419"/>
         </w:rPr>
       </w:pPr>
       <w:r>
         <w:rPr>
           <w:rStyle w:val="nfasis"/>
-          <w:lang w:val="pt-BR"/>
-        </w:rPr>
-        <w:t>Estudiante 1, código 1, email 1</w:t>
+          <w:lang w:val="es-419"/>
+        </w:rPr>
+        <w:t>Juliana Rodríguez Morales – 202421552 – js.rodriguezm1234</w:t>
       </w:r>
     </w:p>
     <w:p>
       <w:pPr>
+        <w:spacing w:after="0" w:line="276" w:lineRule="auto"/>
         <w:jc w:val="right"/>
         <w:rPr>
           <w:rStyle w:val="nfasis"/>
-          <w:lang w:val="pt-BR"/>
+          <w:lang w:val="es-419"/>
         </w:rPr>
       </w:pPr>
       <w:r>
         <w:rPr>
           <w:rStyle w:val="nfasis"/>
-          <w:lang w:val="pt-BR"/>
-        </w:rPr>
-        <w:t>Estudiante 2, código 2, email 2</w:t>
+          <w:lang w:val="es-419"/>
+        </w:rPr>
+        <w:t>Maria Clara Quijano - 202420069 - m.quijanoa</w:t>
       </w:r>
     </w:p>
     <w:p>
       <w:pPr>
+        <w:spacing w:after="0" w:line="276" w:lineRule="auto"/>
         <w:jc w:val="right"/>
         <w:rPr>
           <w:rStyle w:val="nfasis"/>
-          <w:lang w:val="pt-BR"/>
+          <w:lang w:val="es-419"/>
         </w:rPr>
       </w:pPr>
       <w:r>
         <w:rPr>
           <w:rStyle w:val="nfasis"/>
-          <w:lang w:val="pt-BR"/>
-        </w:rPr>
-        <w:t>Estudiante 3, código 3, email 3</w:t>
+          <w:lang w:val="es-419"/>
+        </w:rPr>
+        <w:t>Juan Andrés Lozada - 202510410-j.lozadab</w:t>
       </w:r>
     </w:p>
     <w:p>
@@ -118,12 +137,6 @@
           <w:lang w:val="es-419"/>
         </w:rPr>
       </w:pPr>
-      <w:r>
-        <w:rPr>
-          <w:lang w:val="es-419"/>
-        </w:rPr>
-        <w:t>Plantilla para el documentar y analizar cada uno de los requerimientos.</w:t>
-      </w:r>
     </w:p>
     <w:p>
       <w:pPr>
@@ -703,7 +716,6 @@
           <w:bCs/>
           <w:lang w:val="es-419"/>
         </w:rPr>
-        <w:lastRenderedPageBreak/>
         <w:t>Descripción</w:t>
       </w:r>
     </w:p>
@@ -768,6 +780,7 @@
         <w:rPr>
           <w:lang w:val="es-419"/>
         </w:rPr>
+        <w:lastRenderedPageBreak/>
         <w:t>Este requerimiento se encarga de retornar un dato de una lista dado su ID. Lo primero que hace es verificar si el elemento existe. Dado el caso que exista</w:t>
       </w:r>
       <w:r>
@@ -1428,6 +1441,3721 @@
         </w:rPr>
         <w:t xml:space="preserve">. </w:t>
       </w:r>
+    </w:p>
+    <w:p>
+      <w:pPr>
+        <w:rPr>
+          <w:lang w:val="es-419"/>
+        </w:rPr>
+      </w:pPr>
+      <w:r>
+        <w:rPr>
+          <w:lang w:val="es-419"/>
+        </w:rPr>
+        <w:br w:type="page"/>
+      </w:r>
+    </w:p>
+    <w:p>
+      <w:pPr>
+        <w:pStyle w:val="Ttulo1"/>
+        <w:rPr>
+          <w:b/>
+          <w:bCs/>
+          <w:lang w:val="es-419"/>
+        </w:rPr>
+      </w:pPr>
+      <w:r>
+        <w:rPr>
+          <w:b/>
+          <w:bCs/>
+          <w:lang w:val="es-419"/>
+        </w:rPr>
+        <w:lastRenderedPageBreak/>
+        <w:t xml:space="preserve">Requerimiento </w:t>
+      </w:r>
+      <w:r>
+        <w:rPr>
+          <w:b/>
+          <w:bCs/>
+          <w:lang w:val="es-419"/>
+        </w:rPr>
+        <w:t>1</w:t>
+      </w:r>
+    </w:p>
+    <w:p>
+      <w:pPr>
+        <w:pStyle w:val="Ttulo2"/>
+        <w:ind w:left="1440" w:hanging="1440"/>
+        <w:rPr>
+          <w:b/>
+          <w:bCs/>
+          <w:lang w:val="es-419"/>
+        </w:rPr>
+      </w:pPr>
+      <w:r>
+        <w:rPr>
+          <w:b/>
+          <w:bCs/>
+          <w:lang w:val="es-419"/>
+        </w:rPr>
+        <w:t>Descripción</w:t>
+      </w:r>
+    </w:p>
+    <w:p>
+      <w:pPr>
+        <w:rPr>
+          <w:lang w:val="es-419"/>
+        </w:rPr>
+      </w:pPr>
+      <w:r>
+        <w:rPr>
+          <w:lang w:val="es-419"/>
+        </w:rPr>
+        <w:t>A partir de</w:t>
+      </w:r>
+      <w:r>
+        <w:rPr>
+          <w:lang w:val="es-419"/>
+        </w:rPr>
+        <w:t xml:space="preserve"> un rango de fechas dado (fecha inicial y final de recogida) se </w:t>
+      </w:r>
+      <w:r>
+        <w:rPr>
+          <w:lang w:val="es-419"/>
+        </w:rPr>
+        <w:t>deben mostrar los primeros n viajes</w:t>
+      </w:r>
+      <w:r>
+        <w:rPr>
+          <w:lang w:val="es-419"/>
+        </w:rPr>
+        <w:t xml:space="preserve"> </w:t>
+      </w:r>
+      <w:r>
+        <w:rPr>
+          <w:lang w:val="es-419"/>
+        </w:rPr>
+        <w:t xml:space="preserve">y últimos n viajes previamente ordenados </w:t>
+      </w:r>
+      <w:r>
+        <w:rPr>
+          <w:lang w:val="es-419"/>
+        </w:rPr>
+        <w:t>del más antiguo al más reciente.</w:t>
+      </w:r>
+    </w:p>
+    <w:tbl>
+      <w:tblPr>
+        <w:tblStyle w:val="Tablaconcuadrcula"/>
+        <w:tblW w:w="9360" w:type="dxa"/>
+        <w:tblLayout w:type="fixed"/>
+        <w:tblLook w:val="06A0" w:firstRow="1" w:lastRow="0" w:firstColumn="1" w:lastColumn="0" w:noHBand="1" w:noVBand="1"/>
+      </w:tblPr>
+      <w:tblGrid>
+        <w:gridCol w:w="3060"/>
+        <w:gridCol w:w="6300"/>
+      </w:tblGrid>
+      <w:tr>
+        <w:tc>
+          <w:tcPr>
+            <w:tcW w:w="3060" w:type="dxa"/>
+          </w:tcPr>
+          <w:p>
+            <w:pPr>
+              <w:rPr>
+                <w:b/>
+                <w:bCs/>
+                <w:lang w:val="es-419"/>
+              </w:rPr>
+            </w:pPr>
+            <w:r>
+              <w:rPr>
+                <w:b/>
+                <w:bCs/>
+                <w:lang w:val="es-419"/>
+              </w:rPr>
+              <w:t xml:space="preserve">Entrada </w:t>
+            </w:r>
+          </w:p>
+        </w:tc>
+        <w:tc>
+          <w:tcPr>
+            <w:tcW w:w="6300" w:type="dxa"/>
+          </w:tcPr>
+          <w:p>
+            <w:pPr>
+              <w:rPr>
+                <w:lang w:val="es-419"/>
+              </w:rPr>
+            </w:pPr>
+            <w:r>
+              <w:rPr>
+                <w:lang w:val="es-419"/>
+              </w:rPr>
+              <w:t xml:space="preserve">Fecha </w:t>
+            </w:r>
+            <w:r>
+              <w:rPr>
+                <w:lang w:val="es-419"/>
+              </w:rPr>
+              <w:t xml:space="preserve">y hora </w:t>
+            </w:r>
+            <w:r>
+              <w:rPr>
+                <w:lang w:val="es-419"/>
+              </w:rPr>
+              <w:t>inicial de recogida</w:t>
+            </w:r>
+          </w:p>
+          <w:p>
+            <w:pPr>
+              <w:rPr>
+                <w:lang w:val="es-419"/>
+              </w:rPr>
+            </w:pPr>
+            <w:r>
+              <w:rPr>
+                <w:lang w:val="es-419"/>
+              </w:rPr>
+              <w:t>Fecha y hora final de recogida</w:t>
+            </w:r>
+          </w:p>
+          <w:p>
+            <w:pPr>
+              <w:rPr>
+                <w:lang w:val="es-419"/>
+              </w:rPr>
+            </w:pPr>
+            <w:r>
+              <w:rPr>
+                <w:lang w:val="es-419"/>
+              </w:rPr>
+              <w:t>Tamaño de muestra</w:t>
+            </w:r>
+          </w:p>
+        </w:tc>
+      </w:tr>
+      <w:tr>
+        <w:tc>
+          <w:tcPr>
+            <w:tcW w:w="3060" w:type="dxa"/>
+          </w:tcPr>
+          <w:p>
+            <w:pPr>
+              <w:rPr>
+                <w:b/>
+                <w:bCs/>
+                <w:lang w:val="es-419"/>
+              </w:rPr>
+            </w:pPr>
+            <w:r>
+              <w:rPr>
+                <w:b/>
+                <w:bCs/>
+                <w:lang w:val="es-419"/>
+              </w:rPr>
+              <w:t>Salidas</w:t>
+            </w:r>
+          </w:p>
+        </w:tc>
+        <w:tc>
+          <w:tcPr>
+            <w:tcW w:w="6300" w:type="dxa"/>
+          </w:tcPr>
+          <w:p>
+            <w:pPr>
+              <w:rPr>
+                <w:lang w:val="es-419"/>
+              </w:rPr>
+            </w:pPr>
+            <w:r>
+              <w:rPr>
+                <w:lang w:val="es-419"/>
+              </w:rPr>
+              <w:t>Tiempo de ejecución</w:t>
+            </w:r>
+          </w:p>
+          <w:p>
+            <w:pPr>
+              <w:rPr>
+                <w:lang w:val="es-419"/>
+              </w:rPr>
+            </w:pPr>
+            <w:r>
+              <w:rPr>
+                <w:lang w:val="es-419"/>
+              </w:rPr>
+              <w:t># de trayectos dentro del rango de fecha/hora</w:t>
+            </w:r>
+          </w:p>
+          <w:p>
+            <w:pPr>
+              <w:rPr>
+                <w:lang w:val="es-419"/>
+              </w:rPr>
+            </w:pPr>
+            <w:r>
+              <w:rPr>
+                <w:lang w:val="es-419"/>
+              </w:rPr>
+              <w:t>N primeros y N últimos:</w:t>
+            </w:r>
+            <w:r>
+              <w:rPr>
+                <w:lang w:val="es-419"/>
+              </w:rPr>
+              <w:br/>
+              <w:t xml:space="preserve">       Fecha y hora de inicio</w:t>
+            </w:r>
+          </w:p>
+          <w:p>
+            <w:pPr>
+              <w:rPr>
+                <w:lang w:val="es-419"/>
+              </w:rPr>
+            </w:pPr>
+            <w:r>
+              <w:rPr>
+                <w:lang w:val="es-419"/>
+              </w:rPr>
+              <w:t xml:space="preserve">       </w:t>
+            </w:r>
+            <w:r>
+              <w:rPr>
+                <w:lang w:val="es-419"/>
+              </w:rPr>
+              <w:t>Coordenadas iniciales</w:t>
+            </w:r>
+          </w:p>
+          <w:p>
+            <w:pPr>
+              <w:rPr>
+                <w:lang w:val="es-419"/>
+              </w:rPr>
+            </w:pPr>
+            <w:r>
+              <w:rPr>
+                <w:lang w:val="es-419"/>
+              </w:rPr>
+              <w:t xml:space="preserve">       </w:t>
+            </w:r>
+            <w:r>
+              <w:rPr>
+                <w:lang w:val="es-419"/>
+              </w:rPr>
+              <w:t>Fecha y hora final</w:t>
+            </w:r>
+          </w:p>
+          <w:p>
+            <w:pPr>
+              <w:rPr>
+                <w:lang w:val="es-419"/>
+              </w:rPr>
+            </w:pPr>
+            <w:r>
+              <w:rPr>
+                <w:lang w:val="es-419"/>
+              </w:rPr>
+              <w:t xml:space="preserve">       </w:t>
+            </w:r>
+            <w:r>
+              <w:rPr>
+                <w:lang w:val="es-419"/>
+              </w:rPr>
+              <w:t>Coordenadas finales</w:t>
+            </w:r>
+          </w:p>
+          <w:p>
+            <w:pPr>
+              <w:rPr>
+                <w:lang w:val="es-419"/>
+              </w:rPr>
+            </w:pPr>
+            <w:r>
+              <w:rPr>
+                <w:lang w:val="es-419"/>
+              </w:rPr>
+              <w:t xml:space="preserve">       </w:t>
+            </w:r>
+            <w:r>
+              <w:rPr>
+                <w:lang w:val="es-419"/>
+              </w:rPr>
+              <w:t>Distancia recorrida (millas)</w:t>
+            </w:r>
+          </w:p>
+          <w:p>
+            <w:pPr>
+              <w:rPr>
+                <w:lang w:val="es-419"/>
+              </w:rPr>
+            </w:pPr>
+            <w:r>
+              <w:rPr>
+                <w:lang w:val="es-419"/>
+              </w:rPr>
+              <w:t xml:space="preserve">       </w:t>
+            </w:r>
+            <w:r>
+              <w:rPr>
+                <w:lang w:val="es-419"/>
+              </w:rPr>
+              <w:t>Costo total pagado</w:t>
+            </w:r>
+          </w:p>
+        </w:tc>
+      </w:tr>
+      <w:tr>
+        <w:tc>
+          <w:tcPr>
+            <w:tcW w:w="3060" w:type="dxa"/>
+          </w:tcPr>
+          <w:p>
+            <w:pPr>
+              <w:rPr>
+                <w:b/>
+                <w:bCs/>
+                <w:lang w:val="es-419"/>
+              </w:rPr>
+            </w:pPr>
+            <w:r>
+              <w:rPr>
+                <w:b/>
+                <w:bCs/>
+                <w:lang w:val="es-419"/>
+              </w:rPr>
+              <w:t>Implementado (Sí/No)</w:t>
+            </w:r>
+          </w:p>
+        </w:tc>
+        <w:tc>
+          <w:tcPr>
+            <w:tcW w:w="6300" w:type="dxa"/>
+          </w:tcPr>
+          <w:p>
+            <w:pPr>
+              <w:rPr>
+                <w:lang w:val="es-419"/>
+              </w:rPr>
+            </w:pPr>
+            <w:r>
+              <w:rPr>
+                <w:lang w:val="es-419"/>
+              </w:rPr>
+              <w:t>Sí, Juliana Rodríguez</w:t>
+            </w:r>
+          </w:p>
+        </w:tc>
+      </w:tr>
+    </w:tbl>
+    <w:p>
+      <w:pPr>
+        <w:rPr>
+          <w:lang w:val="es-419"/>
+        </w:rPr>
+      </w:pPr>
+    </w:p>
+    <w:p>
+      <w:pPr>
+        <w:pStyle w:val="Ttulo2"/>
+        <w:rPr>
+          <w:b/>
+          <w:bCs/>
+          <w:lang w:val="es-419"/>
+        </w:rPr>
+      </w:pPr>
+      <w:r>
+        <w:rPr>
+          <w:b/>
+          <w:bCs/>
+          <w:lang w:val="es-419"/>
+        </w:rPr>
+        <w:t>Análisis de complejidad</w:t>
+      </w:r>
+    </w:p>
+    <w:p>
+      <w:pPr>
+        <w:rPr>
+          <w:lang w:val="es-419"/>
+        </w:rPr>
+      </w:pPr>
+      <w:r>
+        <w:rPr>
+          <w:lang w:val="es-419"/>
+        </w:rPr>
+        <w:t>Análisis de complejidad de cada uno de los pasos del algoritmo</w:t>
+      </w:r>
+    </w:p>
+    <w:tbl>
+      <w:tblPr>
+        <w:tblStyle w:val="Tablaconcuadrcula"/>
+        <w:tblW w:w="0" w:type="auto"/>
+        <w:tblLayout w:type="fixed"/>
+        <w:tblLook w:val="06A0" w:firstRow="1" w:lastRow="0" w:firstColumn="1" w:lastColumn="0" w:noHBand="1" w:noVBand="1"/>
+      </w:tblPr>
+      <w:tblGrid>
+        <w:gridCol w:w="5070"/>
+        <w:gridCol w:w="4275"/>
+      </w:tblGrid>
+      <w:tr>
+        <w:tc>
+          <w:tcPr>
+            <w:tcW w:w="5070" w:type="dxa"/>
+          </w:tcPr>
+          <w:p>
+            <w:pPr>
+              <w:rPr>
+                <w:b/>
+                <w:bCs/>
+                <w:lang w:val="es-419"/>
+              </w:rPr>
+            </w:pPr>
+            <w:r>
+              <w:rPr>
+                <w:b/>
+                <w:bCs/>
+                <w:lang w:val="es-419"/>
+              </w:rPr>
+              <w:t>Pasos</w:t>
+            </w:r>
+          </w:p>
+        </w:tc>
+        <w:tc>
+          <w:tcPr>
+            <w:tcW w:w="4275" w:type="dxa"/>
+          </w:tcPr>
+          <w:p>
+            <w:pPr>
+              <w:rPr>
+                <w:b/>
+                <w:bCs/>
+                <w:lang w:val="es-419"/>
+              </w:rPr>
+            </w:pPr>
+            <w:r>
+              <w:rPr>
+                <w:b/>
+                <w:bCs/>
+                <w:lang w:val="es-419"/>
+              </w:rPr>
+              <w:t>Complejidad</w:t>
+            </w:r>
+          </w:p>
+        </w:tc>
+      </w:tr>
+      <w:tr>
+        <w:tc>
+          <w:tcPr>
+            <w:tcW w:w="5070" w:type="dxa"/>
+          </w:tcPr>
+          <w:p>
+            <w:pPr>
+              <w:rPr>
+                <w:lang w:val="es-419"/>
+              </w:rPr>
+            </w:pPr>
+            <w:r>
+              <w:rPr>
+                <w:lang w:val="es-419"/>
+              </w:rPr>
+              <w:t>Paso 1</w:t>
+            </w:r>
+          </w:p>
+        </w:tc>
+        <w:tc>
+          <w:tcPr>
+            <w:tcW w:w="4275" w:type="dxa"/>
+          </w:tcPr>
+          <w:p>
+            <w:pPr>
+              <w:rPr>
+                <w:lang w:val="es-419"/>
+              </w:rPr>
+            </w:pPr>
+            <w:r>
+              <w:rPr>
+                <w:lang w:val="es-419"/>
+              </w:rPr>
+              <w:t>O(...)</w:t>
+            </w:r>
+          </w:p>
+        </w:tc>
+      </w:tr>
+      <w:tr>
+        <w:tc>
+          <w:tcPr>
+            <w:tcW w:w="5070" w:type="dxa"/>
+          </w:tcPr>
+          <w:p>
+            <w:pPr>
+              <w:rPr>
+                <w:lang w:val="es-419"/>
+              </w:rPr>
+            </w:pPr>
+            <w:r>
+              <w:rPr>
+                <w:lang w:val="es-419"/>
+              </w:rPr>
+              <w:t xml:space="preserve">Paso 2 </w:t>
+            </w:r>
+          </w:p>
+        </w:tc>
+        <w:tc>
+          <w:tcPr>
+            <w:tcW w:w="4275" w:type="dxa"/>
+          </w:tcPr>
+          <w:p>
+            <w:pPr>
+              <w:rPr>
+                <w:lang w:val="es-419"/>
+              </w:rPr>
+            </w:pPr>
+            <w:r>
+              <w:rPr>
+                <w:lang w:val="es-419"/>
+              </w:rPr>
+              <w:t>O(...)</w:t>
+            </w:r>
+          </w:p>
+        </w:tc>
+      </w:tr>
+      <w:tr>
+        <w:tc>
+          <w:tcPr>
+            <w:tcW w:w="5070" w:type="dxa"/>
+          </w:tcPr>
+          <w:p>
+            <w:pPr>
+              <w:rPr>
+                <w:lang w:val="es-419"/>
+              </w:rPr>
+            </w:pPr>
+            <w:r>
+              <w:rPr>
+                <w:lang w:val="es-419"/>
+              </w:rPr>
+              <w:t>Paso ….</w:t>
+            </w:r>
+          </w:p>
+        </w:tc>
+        <w:tc>
+          <w:tcPr>
+            <w:tcW w:w="4275" w:type="dxa"/>
+          </w:tcPr>
+          <w:p>
+            <w:pPr>
+              <w:rPr>
+                <w:lang w:val="es-419"/>
+              </w:rPr>
+            </w:pPr>
+            <w:r>
+              <w:rPr>
+                <w:lang w:val="es-419"/>
+              </w:rPr>
+              <w:t>O(...)</w:t>
+            </w:r>
+          </w:p>
+        </w:tc>
+      </w:tr>
+      <w:tr>
+        <w:tc>
+          <w:tcPr>
+            <w:tcW w:w="5070" w:type="dxa"/>
+          </w:tcPr>
+          <w:p>
+            <w:pPr>
+              <w:rPr>
+                <w:b/>
+                <w:bCs/>
+                <w:i/>
+                <w:iCs/>
+                <w:lang w:val="es-419"/>
+              </w:rPr>
+            </w:pPr>
+            <w:r>
+              <w:rPr>
+                <w:b/>
+                <w:bCs/>
+                <w:i/>
+                <w:iCs/>
+                <w:lang w:val="es-419"/>
+              </w:rPr>
+              <w:t>TOTAL</w:t>
+            </w:r>
+          </w:p>
+        </w:tc>
+        <w:tc>
+          <w:tcPr>
+            <w:tcW w:w="4275" w:type="dxa"/>
+          </w:tcPr>
+          <w:p>
+            <w:pPr>
+              <w:rPr>
+                <w:b/>
+                <w:bCs/>
+                <w:i/>
+                <w:iCs/>
+                <w:lang w:val="es-419"/>
+              </w:rPr>
+            </w:pPr>
+            <w:r>
+              <w:rPr>
+                <w:b/>
+                <w:bCs/>
+                <w:i/>
+                <w:iCs/>
+                <w:lang w:val="es-419"/>
+              </w:rPr>
+              <w:t>O(...)</w:t>
+            </w:r>
+          </w:p>
+        </w:tc>
+      </w:tr>
+    </w:tbl>
+    <w:p>
+      <w:pPr>
+        <w:rPr>
+          <w:rFonts w:ascii="Dax-Regular" w:hAnsi="Dax-Regular"/>
+          <w:lang w:val="es-419"/>
+        </w:rPr>
+      </w:pPr>
+    </w:p>
+    <w:p>
+      <w:pPr>
+        <w:pStyle w:val="Ttulo2"/>
+        <w:rPr>
+          <w:b/>
+          <w:bCs/>
+          <w:lang w:val="es-419"/>
+        </w:rPr>
+      </w:pPr>
+      <w:r>
+        <w:rPr>
+          <w:b/>
+          <w:bCs/>
+          <w:lang w:val="es-419"/>
+        </w:rPr>
+        <w:t>Análisis</w:t>
+      </w:r>
+    </w:p>
+    <w:p>
+      <w:pPr>
+        <w:rPr>
+          <w:lang w:val="es-419"/>
+        </w:rPr>
+      </w:pPr>
+      <w:r>
+        <w:rPr>
+          <w:lang w:val="es-419"/>
+        </w:rPr>
+        <w:t>Análisis de resultados de la implementación, tener cuenta las pruebas realizadas y el analisis de complejidad.</w:t>
+      </w:r>
+    </w:p>
+    <w:p>
+      <w:pPr>
+        <w:rPr>
+          <w:rFonts w:asciiTheme="majorHAnsi" w:eastAsiaTheme="majorEastAsia" w:hAnsiTheme="majorHAnsi" w:cstheme="majorBidi"/>
+          <w:b/>
+          <w:bCs/>
+          <w:color w:val="1F3864" w:themeColor="accent1" w:themeShade="80"/>
+          <w:sz w:val="36"/>
+          <w:szCs w:val="36"/>
+          <w:lang w:val="es-419"/>
+        </w:rPr>
+      </w:pPr>
+      <w:r>
+        <w:rPr>
+          <w:b/>
+          <w:bCs/>
+          <w:lang w:val="es-419"/>
+        </w:rPr>
+        <w:br w:type="page"/>
+      </w:r>
+    </w:p>
+    <w:p>
+      <w:pPr>
+        <w:pStyle w:val="Ttulo1"/>
+        <w:rPr>
+          <w:b/>
+          <w:bCs/>
+          <w:lang w:val="es-419"/>
+        </w:rPr>
+      </w:pPr>
+      <w:r>
+        <w:rPr>
+          <w:b/>
+          <w:bCs/>
+          <w:lang w:val="es-419"/>
+        </w:rPr>
+        <w:lastRenderedPageBreak/>
+        <w:t xml:space="preserve">Requerimiento </w:t>
+      </w:r>
+      <w:r>
+        <w:rPr>
+          <w:b/>
+          <w:bCs/>
+          <w:lang w:val="es-419"/>
+        </w:rPr>
+        <w:t>2</w:t>
+      </w:r>
+    </w:p>
+    <w:p>
+      <w:pPr>
+        <w:pStyle w:val="Ttulo2"/>
+        <w:rPr>
+          <w:b/>
+          <w:bCs/>
+          <w:lang w:val="es-419"/>
+        </w:rPr>
+      </w:pPr>
+      <w:r>
+        <w:rPr>
+          <w:b/>
+          <w:bCs/>
+          <w:lang w:val="es-419"/>
+        </w:rPr>
+        <w:t>Descripción</w:t>
+      </w:r>
+    </w:p>
+    <w:p>
+      <w:pPr>
+        <w:rPr>
+          <w:lang w:val="es-419"/>
+        </w:rPr>
+      </w:pPr>
+      <w:r>
+        <w:rPr>
+          <w:lang w:val="es-419"/>
+        </w:rPr>
+        <w:t>Breve descripción de como abordaron la implementación del requerimiento</w:t>
+      </w:r>
+    </w:p>
+    <w:tbl>
+      <w:tblPr>
+        <w:tblStyle w:val="Tablaconcuadrcula"/>
+        <w:tblW w:w="9360" w:type="dxa"/>
+        <w:tblLayout w:type="fixed"/>
+        <w:tblLook w:val="06A0" w:firstRow="1" w:lastRow="0" w:firstColumn="1" w:lastColumn="0" w:noHBand="1" w:noVBand="1"/>
+      </w:tblPr>
+      <w:tblGrid>
+        <w:gridCol w:w="3060"/>
+        <w:gridCol w:w="6300"/>
+      </w:tblGrid>
+      <w:tr>
+        <w:tc>
+          <w:tcPr>
+            <w:tcW w:w="3060" w:type="dxa"/>
+          </w:tcPr>
+          <w:p>
+            <w:pPr>
+              <w:rPr>
+                <w:b/>
+                <w:bCs/>
+                <w:lang w:val="es-419"/>
+              </w:rPr>
+            </w:pPr>
+            <w:r>
+              <w:rPr>
+                <w:b/>
+                <w:bCs/>
+                <w:lang w:val="es-419"/>
+              </w:rPr>
+              <w:t xml:space="preserve">Entrada </w:t>
+            </w:r>
+          </w:p>
+        </w:tc>
+        <w:tc>
+          <w:tcPr>
+            <w:tcW w:w="6300" w:type="dxa"/>
+          </w:tcPr>
+          <w:p>
+            <w:pPr>
+              <w:rPr>
+                <w:lang w:val="es-419"/>
+              </w:rPr>
+            </w:pPr>
+            <w:r>
+              <w:rPr>
+                <w:lang w:val="es-419"/>
+              </w:rPr>
+              <w:t>Parámetros necesarios para resolver el requerimiento.</w:t>
+            </w:r>
+          </w:p>
+        </w:tc>
+      </w:tr>
+      <w:tr>
+        <w:tc>
+          <w:tcPr>
+            <w:tcW w:w="3060" w:type="dxa"/>
+          </w:tcPr>
+          <w:p>
+            <w:pPr>
+              <w:rPr>
+                <w:b/>
+                <w:bCs/>
+                <w:lang w:val="es-419"/>
+              </w:rPr>
+            </w:pPr>
+            <w:r>
+              <w:rPr>
+                <w:b/>
+                <w:bCs/>
+                <w:lang w:val="es-419"/>
+              </w:rPr>
+              <w:t>Salidas</w:t>
+            </w:r>
+          </w:p>
+        </w:tc>
+        <w:tc>
+          <w:tcPr>
+            <w:tcW w:w="6300" w:type="dxa"/>
+          </w:tcPr>
+          <w:p>
+            <w:pPr>
+              <w:rPr>
+                <w:lang w:val="es-419"/>
+              </w:rPr>
+            </w:pPr>
+            <w:r>
+              <w:rPr>
+                <w:lang w:val="es-419"/>
+              </w:rPr>
+              <w:t>Tiempo de ejecución</w:t>
+            </w:r>
+          </w:p>
+          <w:p>
+            <w:pPr>
+              <w:rPr>
+                <w:lang w:val="es-419"/>
+              </w:rPr>
+            </w:pPr>
+            <w:r>
+              <w:rPr>
+                <w:lang w:val="es-419"/>
+              </w:rPr>
+              <w:t># de trayectos dentro del rango de fecha/hora</w:t>
+            </w:r>
+          </w:p>
+          <w:p>
+            <w:pPr>
+              <w:rPr>
+                <w:lang w:val="es-419"/>
+              </w:rPr>
+            </w:pPr>
+            <w:r>
+              <w:rPr>
+                <w:lang w:val="es-419"/>
+              </w:rPr>
+              <w:t>N primeros y N últimos:</w:t>
+            </w:r>
+            <w:r>
+              <w:rPr>
+                <w:lang w:val="es-419"/>
+              </w:rPr>
+              <w:br/>
+              <w:t xml:space="preserve">       Fecha y hora de inicio</w:t>
+            </w:r>
+          </w:p>
+          <w:p>
+            <w:pPr>
+              <w:rPr>
+                <w:lang w:val="es-419"/>
+              </w:rPr>
+            </w:pPr>
+            <w:r>
+              <w:rPr>
+                <w:lang w:val="es-419"/>
+              </w:rPr>
+              <w:t xml:space="preserve">       Coordenadas iniciales</w:t>
+            </w:r>
+          </w:p>
+          <w:p>
+            <w:pPr>
+              <w:rPr>
+                <w:lang w:val="es-419"/>
+              </w:rPr>
+            </w:pPr>
+            <w:r>
+              <w:rPr>
+                <w:lang w:val="es-419"/>
+              </w:rPr>
+              <w:t xml:space="preserve">       Fecha y hora final</w:t>
+            </w:r>
+          </w:p>
+          <w:p>
+            <w:pPr>
+              <w:rPr>
+                <w:lang w:val="es-419"/>
+              </w:rPr>
+            </w:pPr>
+            <w:r>
+              <w:rPr>
+                <w:lang w:val="es-419"/>
+              </w:rPr>
+              <w:t xml:space="preserve">       Coordenadas finales</w:t>
+            </w:r>
+          </w:p>
+          <w:p>
+            <w:pPr>
+              <w:rPr>
+                <w:lang w:val="es-419"/>
+              </w:rPr>
+            </w:pPr>
+            <w:r>
+              <w:rPr>
+                <w:lang w:val="es-419"/>
+              </w:rPr>
+              <w:t xml:space="preserve">       Distancia recorrida (millas)</w:t>
+            </w:r>
+          </w:p>
+          <w:p>
+            <w:pPr>
+              <w:rPr>
+                <w:lang w:val="es-419"/>
+              </w:rPr>
+            </w:pPr>
+            <w:r>
+              <w:rPr>
+                <w:lang w:val="es-419"/>
+              </w:rPr>
+              <w:t xml:space="preserve">       Costo total pagado</w:t>
+            </w:r>
+          </w:p>
+        </w:tc>
+      </w:tr>
+      <w:tr>
+        <w:tc>
+          <w:tcPr>
+            <w:tcW w:w="3060" w:type="dxa"/>
+          </w:tcPr>
+          <w:p>
+            <w:pPr>
+              <w:rPr>
+                <w:b/>
+                <w:bCs/>
+                <w:lang w:val="es-419"/>
+              </w:rPr>
+            </w:pPr>
+            <w:r>
+              <w:rPr>
+                <w:b/>
+                <w:bCs/>
+                <w:lang w:val="es-419"/>
+              </w:rPr>
+              <w:t>Implementado (Sí/No)</w:t>
+            </w:r>
+          </w:p>
+        </w:tc>
+        <w:tc>
+          <w:tcPr>
+            <w:tcW w:w="6300" w:type="dxa"/>
+          </w:tcPr>
+          <w:p>
+            <w:pPr>
+              <w:rPr>
+                <w:lang w:val="es-419"/>
+              </w:rPr>
+            </w:pPr>
+            <w:r>
+              <w:rPr>
+                <w:lang w:val="es-419"/>
+              </w:rPr>
+              <w:t>Si se implementó y quien lo hizo.</w:t>
+            </w:r>
+          </w:p>
+        </w:tc>
+      </w:tr>
+    </w:tbl>
+    <w:p>
+      <w:pPr>
+        <w:rPr>
+          <w:lang w:val="es-419"/>
+        </w:rPr>
+      </w:pPr>
+    </w:p>
+    <w:p>
+      <w:pPr>
+        <w:pStyle w:val="Ttulo2"/>
+        <w:rPr>
+          <w:b/>
+          <w:bCs/>
+          <w:lang w:val="es-419"/>
+        </w:rPr>
+      </w:pPr>
+      <w:r>
+        <w:rPr>
+          <w:b/>
+          <w:bCs/>
+          <w:lang w:val="es-419"/>
+        </w:rPr>
+        <w:t>Análisis de complejidad</w:t>
+      </w:r>
+    </w:p>
+    <w:p>
+      <w:pPr>
+        <w:rPr>
+          <w:lang w:val="es-419"/>
+        </w:rPr>
+      </w:pPr>
+      <w:r>
+        <w:rPr>
+          <w:lang w:val="es-419"/>
+        </w:rPr>
+        <w:t>Análisis de complejidad de cada uno de los pasos del algoritmo</w:t>
+      </w:r>
+    </w:p>
+    <w:tbl>
+      <w:tblPr>
+        <w:tblStyle w:val="Tablaconcuadrcula"/>
+        <w:tblW w:w="0" w:type="auto"/>
+        <w:tblLayout w:type="fixed"/>
+        <w:tblLook w:val="06A0" w:firstRow="1" w:lastRow="0" w:firstColumn="1" w:lastColumn="0" w:noHBand="1" w:noVBand="1"/>
+      </w:tblPr>
+      <w:tblGrid>
+        <w:gridCol w:w="5070"/>
+        <w:gridCol w:w="4275"/>
+      </w:tblGrid>
+      <w:tr>
+        <w:tc>
+          <w:tcPr>
+            <w:tcW w:w="5070" w:type="dxa"/>
+          </w:tcPr>
+          <w:p>
+            <w:pPr>
+              <w:rPr>
+                <w:b/>
+                <w:bCs/>
+                <w:lang w:val="es-419"/>
+              </w:rPr>
+            </w:pPr>
+            <w:r>
+              <w:rPr>
+                <w:b/>
+                <w:bCs/>
+                <w:lang w:val="es-419"/>
+              </w:rPr>
+              <w:t>Pasos</w:t>
+            </w:r>
+          </w:p>
+        </w:tc>
+        <w:tc>
+          <w:tcPr>
+            <w:tcW w:w="4275" w:type="dxa"/>
+          </w:tcPr>
+          <w:p>
+            <w:pPr>
+              <w:rPr>
+                <w:b/>
+                <w:bCs/>
+                <w:lang w:val="es-419"/>
+              </w:rPr>
+            </w:pPr>
+            <w:r>
+              <w:rPr>
+                <w:b/>
+                <w:bCs/>
+                <w:lang w:val="es-419"/>
+              </w:rPr>
+              <w:t>Complejidad</w:t>
+            </w:r>
+          </w:p>
+        </w:tc>
+      </w:tr>
+      <w:tr>
+        <w:tc>
+          <w:tcPr>
+            <w:tcW w:w="5070" w:type="dxa"/>
+          </w:tcPr>
+          <w:p>
+            <w:pPr>
+              <w:rPr>
+                <w:lang w:val="es-419"/>
+              </w:rPr>
+            </w:pPr>
+            <w:r>
+              <w:rPr>
+                <w:lang w:val="es-419"/>
+              </w:rPr>
+              <w:t>Paso 1</w:t>
+            </w:r>
+          </w:p>
+        </w:tc>
+        <w:tc>
+          <w:tcPr>
+            <w:tcW w:w="4275" w:type="dxa"/>
+          </w:tcPr>
+          <w:p>
+            <w:pPr>
+              <w:rPr>
+                <w:lang w:val="es-419"/>
+              </w:rPr>
+            </w:pPr>
+            <w:r>
+              <w:rPr>
+                <w:lang w:val="es-419"/>
+              </w:rPr>
+              <w:t>O(...)</w:t>
+            </w:r>
+          </w:p>
+        </w:tc>
+      </w:tr>
+      <w:tr>
+        <w:tc>
+          <w:tcPr>
+            <w:tcW w:w="5070" w:type="dxa"/>
+          </w:tcPr>
+          <w:p>
+            <w:pPr>
+              <w:rPr>
+                <w:lang w:val="es-419"/>
+              </w:rPr>
+            </w:pPr>
+            <w:r>
+              <w:rPr>
+                <w:lang w:val="es-419"/>
+              </w:rPr>
+              <w:t xml:space="preserve">Paso 2 </w:t>
+            </w:r>
+          </w:p>
+        </w:tc>
+        <w:tc>
+          <w:tcPr>
+            <w:tcW w:w="4275" w:type="dxa"/>
+          </w:tcPr>
+          <w:p>
+            <w:pPr>
+              <w:rPr>
+                <w:lang w:val="es-419"/>
+              </w:rPr>
+            </w:pPr>
+            <w:r>
+              <w:rPr>
+                <w:lang w:val="es-419"/>
+              </w:rPr>
+              <w:t>O(...)</w:t>
+            </w:r>
+          </w:p>
+        </w:tc>
+      </w:tr>
+      <w:tr>
+        <w:tc>
+          <w:tcPr>
+            <w:tcW w:w="5070" w:type="dxa"/>
+          </w:tcPr>
+          <w:p>
+            <w:pPr>
+              <w:rPr>
+                <w:lang w:val="es-419"/>
+              </w:rPr>
+            </w:pPr>
+            <w:r>
+              <w:rPr>
+                <w:lang w:val="es-419"/>
+              </w:rPr>
+              <w:t>Paso ….</w:t>
+            </w:r>
+          </w:p>
+        </w:tc>
+        <w:tc>
+          <w:tcPr>
+            <w:tcW w:w="4275" w:type="dxa"/>
+          </w:tcPr>
+          <w:p>
+            <w:pPr>
+              <w:rPr>
+                <w:lang w:val="es-419"/>
+              </w:rPr>
+            </w:pPr>
+            <w:r>
+              <w:rPr>
+                <w:lang w:val="es-419"/>
+              </w:rPr>
+              <w:t>O(...)</w:t>
+            </w:r>
+          </w:p>
+        </w:tc>
+      </w:tr>
+      <w:tr>
+        <w:tc>
+          <w:tcPr>
+            <w:tcW w:w="5070" w:type="dxa"/>
+          </w:tcPr>
+          <w:p>
+            <w:pPr>
+              <w:rPr>
+                <w:b/>
+                <w:bCs/>
+                <w:i/>
+                <w:iCs/>
+                <w:lang w:val="es-419"/>
+              </w:rPr>
+            </w:pPr>
+            <w:r>
+              <w:rPr>
+                <w:b/>
+                <w:bCs/>
+                <w:i/>
+                <w:iCs/>
+                <w:lang w:val="es-419"/>
+              </w:rPr>
+              <w:t>TOTAL</w:t>
+            </w:r>
+          </w:p>
+        </w:tc>
+        <w:tc>
+          <w:tcPr>
+            <w:tcW w:w="4275" w:type="dxa"/>
+          </w:tcPr>
+          <w:p>
+            <w:pPr>
+              <w:rPr>
+                <w:b/>
+                <w:bCs/>
+                <w:i/>
+                <w:iCs/>
+                <w:lang w:val="es-419"/>
+              </w:rPr>
+            </w:pPr>
+            <w:r>
+              <w:rPr>
+                <w:b/>
+                <w:bCs/>
+                <w:i/>
+                <w:iCs/>
+                <w:lang w:val="es-419"/>
+              </w:rPr>
+              <w:t>O(...)</w:t>
+            </w:r>
+          </w:p>
+        </w:tc>
+      </w:tr>
+    </w:tbl>
+    <w:p>
+      <w:pPr>
+        <w:rPr>
+          <w:rFonts w:ascii="Dax-Regular" w:hAnsi="Dax-Regular"/>
+          <w:lang w:val="es-419"/>
+        </w:rPr>
+      </w:pPr>
+    </w:p>
+    <w:p>
+      <w:pPr>
+        <w:pStyle w:val="Ttulo2"/>
+        <w:rPr>
+          <w:b/>
+          <w:bCs/>
+          <w:lang w:val="es-419"/>
+        </w:rPr>
+      </w:pPr>
+      <w:r>
+        <w:rPr>
+          <w:b/>
+          <w:bCs/>
+          <w:lang w:val="es-419"/>
+        </w:rPr>
+        <w:t>Análisis</w:t>
+      </w:r>
+    </w:p>
+    <w:p>
+      <w:pPr>
+        <w:rPr>
+          <w:lang w:val="es-419"/>
+        </w:rPr>
+      </w:pPr>
+      <w:r>
+        <w:rPr>
+          <w:lang w:val="es-419"/>
+        </w:rPr>
+        <w:t>Análisis de resultados de la implementación, tener cuenta las pruebas realizadas y el analisis de complejidad.</w:t>
+      </w:r>
+    </w:p>
+    <w:p>
+      <w:pPr>
+        <w:rPr>
+          <w:lang w:val="es-419"/>
+        </w:rPr>
+      </w:pPr>
+      <w:r>
+        <w:rPr>
+          <w:lang w:val="es-419"/>
+        </w:rPr>
+        <w:br w:type="page"/>
+      </w:r>
+    </w:p>
+    <w:p>
+      <w:pPr>
+        <w:pStyle w:val="Ttulo1"/>
+        <w:rPr>
+          <w:b/>
+          <w:bCs/>
+          <w:lang w:val="es-419"/>
+        </w:rPr>
+      </w:pPr>
+      <w:r>
+        <w:rPr>
+          <w:b/>
+          <w:bCs/>
+          <w:lang w:val="es-419"/>
+        </w:rPr>
+        <w:lastRenderedPageBreak/>
+        <w:t xml:space="preserve">Requerimiento </w:t>
+      </w:r>
+      <w:r>
+        <w:rPr>
+          <w:b/>
+          <w:bCs/>
+          <w:lang w:val="es-419"/>
+        </w:rPr>
+        <w:t>3</w:t>
+      </w:r>
+    </w:p>
+    <w:p>
+      <w:pPr>
+        <w:pStyle w:val="Ttulo2"/>
+        <w:rPr>
+          <w:b/>
+          <w:bCs/>
+          <w:lang w:val="es-419"/>
+        </w:rPr>
+      </w:pPr>
+      <w:r>
+        <w:rPr>
+          <w:b/>
+          <w:bCs/>
+          <w:lang w:val="es-419"/>
+        </w:rPr>
+        <w:t>Descripción</w:t>
+      </w:r>
+    </w:p>
+    <w:p>
+      <w:pPr>
+        <w:rPr>
+          <w:lang w:val="es-419"/>
+        </w:rPr>
+      </w:pPr>
+      <w:r>
+        <w:rPr>
+          <w:lang w:val="es-419"/>
+        </w:rPr>
+        <w:t>Breve descripción de como abordaron la implementación del requerimiento</w:t>
+      </w:r>
+    </w:p>
+    <w:tbl>
+      <w:tblPr>
+        <w:tblStyle w:val="Tablaconcuadrcula"/>
+        <w:tblW w:w="9360" w:type="dxa"/>
+        <w:tblLayout w:type="fixed"/>
+        <w:tblLook w:val="06A0" w:firstRow="1" w:lastRow="0" w:firstColumn="1" w:lastColumn="0" w:noHBand="1" w:noVBand="1"/>
+      </w:tblPr>
+      <w:tblGrid>
+        <w:gridCol w:w="3060"/>
+        <w:gridCol w:w="6300"/>
+      </w:tblGrid>
+      <w:tr>
+        <w:tc>
+          <w:tcPr>
+            <w:tcW w:w="3060" w:type="dxa"/>
+          </w:tcPr>
+          <w:p>
+            <w:pPr>
+              <w:rPr>
+                <w:b/>
+                <w:bCs/>
+                <w:lang w:val="es-419"/>
+              </w:rPr>
+            </w:pPr>
+            <w:r>
+              <w:rPr>
+                <w:b/>
+                <w:bCs/>
+                <w:lang w:val="es-419"/>
+              </w:rPr>
+              <w:t xml:space="preserve">Entrada </w:t>
+            </w:r>
+          </w:p>
+        </w:tc>
+        <w:tc>
+          <w:tcPr>
+            <w:tcW w:w="6300" w:type="dxa"/>
+          </w:tcPr>
+          <w:p>
+            <w:pPr>
+              <w:rPr>
+                <w:lang w:val="es-419"/>
+              </w:rPr>
+            </w:pPr>
+            <w:r>
+              <w:rPr>
+                <w:lang w:val="es-419"/>
+              </w:rPr>
+              <w:t>Parámetros necesarios para resolver el requerimiento.</w:t>
+            </w:r>
+          </w:p>
+        </w:tc>
+      </w:tr>
+      <w:tr>
+        <w:tc>
+          <w:tcPr>
+            <w:tcW w:w="3060" w:type="dxa"/>
+          </w:tcPr>
+          <w:p>
+            <w:pPr>
+              <w:rPr>
+                <w:b/>
+                <w:bCs/>
+                <w:lang w:val="es-419"/>
+              </w:rPr>
+            </w:pPr>
+            <w:r>
+              <w:rPr>
+                <w:b/>
+                <w:bCs/>
+                <w:lang w:val="es-419"/>
+              </w:rPr>
+              <w:t>Salidas</w:t>
+            </w:r>
+          </w:p>
+        </w:tc>
+        <w:tc>
+          <w:tcPr>
+            <w:tcW w:w="6300" w:type="dxa"/>
+          </w:tcPr>
+          <w:p>
+            <w:pPr>
+              <w:rPr>
+                <w:lang w:val="es-419"/>
+              </w:rPr>
+            </w:pPr>
+            <w:r>
+              <w:rPr>
+                <w:lang w:val="es-419"/>
+              </w:rPr>
+              <w:t>Tiempo de ejecución</w:t>
+            </w:r>
+          </w:p>
+          <w:p>
+            <w:pPr>
+              <w:rPr>
+                <w:lang w:val="es-419"/>
+              </w:rPr>
+            </w:pPr>
+            <w:r>
+              <w:rPr>
+                <w:lang w:val="es-419"/>
+              </w:rPr>
+              <w:t># de trayectos dentro del rango de fecha/hora</w:t>
+            </w:r>
+          </w:p>
+          <w:p>
+            <w:pPr>
+              <w:rPr>
+                <w:lang w:val="es-419"/>
+              </w:rPr>
+            </w:pPr>
+            <w:r>
+              <w:rPr>
+                <w:lang w:val="es-419"/>
+              </w:rPr>
+              <w:t>N primeros y N últimos:</w:t>
+            </w:r>
+            <w:r>
+              <w:rPr>
+                <w:lang w:val="es-419"/>
+              </w:rPr>
+              <w:br/>
+              <w:t xml:space="preserve">       Fecha y hora de inicio</w:t>
+            </w:r>
+          </w:p>
+          <w:p>
+            <w:pPr>
+              <w:rPr>
+                <w:lang w:val="es-419"/>
+              </w:rPr>
+            </w:pPr>
+            <w:r>
+              <w:rPr>
+                <w:lang w:val="es-419"/>
+              </w:rPr>
+              <w:t xml:space="preserve">       Coordenadas iniciales</w:t>
+            </w:r>
+          </w:p>
+          <w:p>
+            <w:pPr>
+              <w:rPr>
+                <w:lang w:val="es-419"/>
+              </w:rPr>
+            </w:pPr>
+            <w:r>
+              <w:rPr>
+                <w:lang w:val="es-419"/>
+              </w:rPr>
+              <w:t xml:space="preserve">       Fecha y hora final</w:t>
+            </w:r>
+          </w:p>
+          <w:p>
+            <w:pPr>
+              <w:rPr>
+                <w:lang w:val="es-419"/>
+              </w:rPr>
+            </w:pPr>
+            <w:r>
+              <w:rPr>
+                <w:lang w:val="es-419"/>
+              </w:rPr>
+              <w:t xml:space="preserve">       Coordenadas finales</w:t>
+            </w:r>
+          </w:p>
+          <w:p>
+            <w:pPr>
+              <w:rPr>
+                <w:lang w:val="es-419"/>
+              </w:rPr>
+            </w:pPr>
+            <w:r>
+              <w:rPr>
+                <w:lang w:val="es-419"/>
+              </w:rPr>
+              <w:t xml:space="preserve">       Distancia recorrida (millas)</w:t>
+            </w:r>
+          </w:p>
+          <w:p>
+            <w:pPr>
+              <w:rPr>
+                <w:lang w:val="es-419"/>
+              </w:rPr>
+            </w:pPr>
+            <w:r>
+              <w:rPr>
+                <w:lang w:val="es-419"/>
+              </w:rPr>
+              <w:t xml:space="preserve">       Costo total pagado</w:t>
+            </w:r>
+          </w:p>
+        </w:tc>
+      </w:tr>
+      <w:tr>
+        <w:tc>
+          <w:tcPr>
+            <w:tcW w:w="3060" w:type="dxa"/>
+          </w:tcPr>
+          <w:p>
+            <w:pPr>
+              <w:rPr>
+                <w:b/>
+                <w:bCs/>
+                <w:lang w:val="es-419"/>
+              </w:rPr>
+            </w:pPr>
+            <w:r>
+              <w:rPr>
+                <w:b/>
+                <w:bCs/>
+                <w:lang w:val="es-419"/>
+              </w:rPr>
+              <w:t>Implementado (Sí/No)</w:t>
+            </w:r>
+          </w:p>
+        </w:tc>
+        <w:tc>
+          <w:tcPr>
+            <w:tcW w:w="6300" w:type="dxa"/>
+          </w:tcPr>
+          <w:p>
+            <w:pPr>
+              <w:rPr>
+                <w:lang w:val="es-419"/>
+              </w:rPr>
+            </w:pPr>
+            <w:r>
+              <w:rPr>
+                <w:lang w:val="es-419"/>
+              </w:rPr>
+              <w:t>Si se implementó y quien lo hizo.</w:t>
+            </w:r>
+          </w:p>
+        </w:tc>
+      </w:tr>
+    </w:tbl>
+    <w:p>
+      <w:pPr>
+        <w:rPr>
+          <w:lang w:val="es-419"/>
+        </w:rPr>
+      </w:pPr>
+    </w:p>
+    <w:p>
+      <w:pPr>
+        <w:pStyle w:val="Ttulo2"/>
+        <w:rPr>
+          <w:b/>
+          <w:bCs/>
+          <w:lang w:val="es-419"/>
+        </w:rPr>
+      </w:pPr>
+      <w:r>
+        <w:rPr>
+          <w:b/>
+          <w:bCs/>
+          <w:lang w:val="es-419"/>
+        </w:rPr>
+        <w:t>Análisis de complejidad</w:t>
+      </w:r>
+    </w:p>
+    <w:p>
+      <w:pPr>
+        <w:rPr>
+          <w:lang w:val="es-419"/>
+        </w:rPr>
+      </w:pPr>
+      <w:r>
+        <w:rPr>
+          <w:lang w:val="es-419"/>
+        </w:rPr>
+        <w:t>Análisis de complejidad de cada uno de los pasos del algoritmo</w:t>
+      </w:r>
+    </w:p>
+    <w:tbl>
+      <w:tblPr>
+        <w:tblStyle w:val="Tablaconcuadrcula"/>
+        <w:tblW w:w="0" w:type="auto"/>
+        <w:tblLayout w:type="fixed"/>
+        <w:tblLook w:val="06A0" w:firstRow="1" w:lastRow="0" w:firstColumn="1" w:lastColumn="0" w:noHBand="1" w:noVBand="1"/>
+      </w:tblPr>
+      <w:tblGrid>
+        <w:gridCol w:w="5070"/>
+        <w:gridCol w:w="4275"/>
+      </w:tblGrid>
+      <w:tr>
+        <w:tc>
+          <w:tcPr>
+            <w:tcW w:w="5070" w:type="dxa"/>
+          </w:tcPr>
+          <w:p>
+            <w:pPr>
+              <w:rPr>
+                <w:b/>
+                <w:bCs/>
+                <w:lang w:val="es-419"/>
+              </w:rPr>
+            </w:pPr>
+            <w:r>
+              <w:rPr>
+                <w:b/>
+                <w:bCs/>
+                <w:lang w:val="es-419"/>
+              </w:rPr>
+              <w:t>Pasos</w:t>
+            </w:r>
+          </w:p>
+        </w:tc>
+        <w:tc>
+          <w:tcPr>
+            <w:tcW w:w="4275" w:type="dxa"/>
+          </w:tcPr>
+          <w:p>
+            <w:pPr>
+              <w:rPr>
+                <w:b/>
+                <w:bCs/>
+                <w:lang w:val="es-419"/>
+              </w:rPr>
+            </w:pPr>
+            <w:r>
+              <w:rPr>
+                <w:b/>
+                <w:bCs/>
+                <w:lang w:val="es-419"/>
+              </w:rPr>
+              <w:t>Complejidad</w:t>
+            </w:r>
+          </w:p>
+        </w:tc>
+      </w:tr>
+      <w:tr>
+        <w:tc>
+          <w:tcPr>
+            <w:tcW w:w="5070" w:type="dxa"/>
+          </w:tcPr>
+          <w:p>
+            <w:pPr>
+              <w:rPr>
+                <w:lang w:val="es-419"/>
+              </w:rPr>
+            </w:pPr>
+            <w:r>
+              <w:rPr>
+                <w:lang w:val="es-419"/>
+              </w:rPr>
+              <w:t>Paso 1</w:t>
+            </w:r>
+          </w:p>
+        </w:tc>
+        <w:tc>
+          <w:tcPr>
+            <w:tcW w:w="4275" w:type="dxa"/>
+          </w:tcPr>
+          <w:p>
+            <w:pPr>
+              <w:rPr>
+                <w:lang w:val="es-419"/>
+              </w:rPr>
+            </w:pPr>
+            <w:r>
+              <w:rPr>
+                <w:lang w:val="es-419"/>
+              </w:rPr>
+              <w:t>O(...)</w:t>
+            </w:r>
+          </w:p>
+        </w:tc>
+      </w:tr>
+      <w:tr>
+        <w:tc>
+          <w:tcPr>
+            <w:tcW w:w="5070" w:type="dxa"/>
+          </w:tcPr>
+          <w:p>
+            <w:pPr>
+              <w:rPr>
+                <w:lang w:val="es-419"/>
+              </w:rPr>
+            </w:pPr>
+            <w:r>
+              <w:rPr>
+                <w:lang w:val="es-419"/>
+              </w:rPr>
+              <w:t xml:space="preserve">Paso 2 </w:t>
+            </w:r>
+          </w:p>
+        </w:tc>
+        <w:tc>
+          <w:tcPr>
+            <w:tcW w:w="4275" w:type="dxa"/>
+          </w:tcPr>
+          <w:p>
+            <w:pPr>
+              <w:rPr>
+                <w:lang w:val="es-419"/>
+              </w:rPr>
+            </w:pPr>
+            <w:r>
+              <w:rPr>
+                <w:lang w:val="es-419"/>
+              </w:rPr>
+              <w:t>O(...)</w:t>
+            </w:r>
+          </w:p>
+        </w:tc>
+      </w:tr>
+      <w:tr>
+        <w:tc>
+          <w:tcPr>
+            <w:tcW w:w="5070" w:type="dxa"/>
+          </w:tcPr>
+          <w:p>
+            <w:pPr>
+              <w:rPr>
+                <w:lang w:val="es-419"/>
+              </w:rPr>
+            </w:pPr>
+            <w:r>
+              <w:rPr>
+                <w:lang w:val="es-419"/>
+              </w:rPr>
+              <w:t>Paso ….</w:t>
+            </w:r>
+          </w:p>
+        </w:tc>
+        <w:tc>
+          <w:tcPr>
+            <w:tcW w:w="4275" w:type="dxa"/>
+          </w:tcPr>
+          <w:p>
+            <w:pPr>
+              <w:rPr>
+                <w:lang w:val="es-419"/>
+              </w:rPr>
+            </w:pPr>
+            <w:r>
+              <w:rPr>
+                <w:lang w:val="es-419"/>
+              </w:rPr>
+              <w:t>O(...)</w:t>
+            </w:r>
+          </w:p>
+        </w:tc>
+      </w:tr>
+      <w:tr>
+        <w:tc>
+          <w:tcPr>
+            <w:tcW w:w="5070" w:type="dxa"/>
+          </w:tcPr>
+          <w:p>
+            <w:pPr>
+              <w:rPr>
+                <w:b/>
+                <w:bCs/>
+                <w:i/>
+                <w:iCs/>
+                <w:lang w:val="es-419"/>
+              </w:rPr>
+            </w:pPr>
+            <w:r>
+              <w:rPr>
+                <w:b/>
+                <w:bCs/>
+                <w:i/>
+                <w:iCs/>
+                <w:lang w:val="es-419"/>
+              </w:rPr>
+              <w:t>TOTAL</w:t>
+            </w:r>
+          </w:p>
+        </w:tc>
+        <w:tc>
+          <w:tcPr>
+            <w:tcW w:w="4275" w:type="dxa"/>
+          </w:tcPr>
+          <w:p>
+            <w:pPr>
+              <w:rPr>
+                <w:b/>
+                <w:bCs/>
+                <w:i/>
+                <w:iCs/>
+                <w:lang w:val="es-419"/>
+              </w:rPr>
+            </w:pPr>
+            <w:r>
+              <w:rPr>
+                <w:b/>
+                <w:bCs/>
+                <w:i/>
+                <w:iCs/>
+                <w:lang w:val="es-419"/>
+              </w:rPr>
+              <w:t>O(...)</w:t>
+            </w:r>
+          </w:p>
+        </w:tc>
+      </w:tr>
+    </w:tbl>
+    <w:p>
+      <w:pPr>
+        <w:rPr>
+          <w:rFonts w:ascii="Dax-Regular" w:hAnsi="Dax-Regular"/>
+          <w:lang w:val="es-419"/>
+        </w:rPr>
+      </w:pPr>
+    </w:p>
+    <w:p>
+      <w:pPr>
+        <w:pStyle w:val="Ttulo2"/>
+        <w:rPr>
+          <w:b/>
+          <w:bCs/>
+          <w:lang w:val="es-419"/>
+        </w:rPr>
+      </w:pPr>
+      <w:r>
+        <w:rPr>
+          <w:b/>
+          <w:bCs/>
+          <w:lang w:val="es-419"/>
+        </w:rPr>
+        <w:t>Análisis</w:t>
+      </w:r>
+    </w:p>
+    <w:p>
+      <w:pPr>
+        <w:rPr>
+          <w:lang w:val="es-419"/>
+        </w:rPr>
+      </w:pPr>
+      <w:r>
+        <w:rPr>
+          <w:lang w:val="es-419"/>
+        </w:rPr>
+        <w:t>Análisis de resultados de la implementación, tener cuenta las pruebas realizadas y el analisis de complejidad.</w:t>
+      </w:r>
+      <w:r>
+        <w:rPr>
+          <w:lang w:val="es-419"/>
+        </w:rPr>
+        <w:br w:type="page"/>
+      </w:r>
+    </w:p>
+    <w:p>
+      <w:pPr>
+        <w:pStyle w:val="Ttulo1"/>
+        <w:rPr>
+          <w:b/>
+          <w:bCs/>
+          <w:lang w:val="es-419"/>
+        </w:rPr>
+      </w:pPr>
+      <w:r>
+        <w:rPr>
+          <w:b/>
+          <w:bCs/>
+          <w:lang w:val="es-419"/>
+        </w:rPr>
+        <w:lastRenderedPageBreak/>
+        <w:t xml:space="preserve">Requerimiento </w:t>
+      </w:r>
+      <w:r>
+        <w:rPr>
+          <w:b/>
+          <w:bCs/>
+          <w:lang w:val="es-419"/>
+        </w:rPr>
+        <w:t>4</w:t>
+      </w:r>
+    </w:p>
+    <w:p>
+      <w:pPr>
+        <w:pStyle w:val="Ttulo2"/>
+        <w:rPr>
+          <w:b/>
+          <w:bCs/>
+          <w:lang w:val="es-419"/>
+        </w:rPr>
+      </w:pPr>
+      <w:r>
+        <w:rPr>
+          <w:b/>
+          <w:bCs/>
+          <w:lang w:val="es-419"/>
+        </w:rPr>
+        <w:t>Descripción</w:t>
+      </w:r>
+    </w:p>
+    <w:p>
+      <w:pPr>
+        <w:rPr>
+          <w:lang w:val="es-419"/>
+        </w:rPr>
+      </w:pPr>
+      <w:r>
+        <w:rPr>
+          <w:lang w:val="es-419"/>
+        </w:rPr>
+        <w:t xml:space="preserve">A partir de una fecha de </w:t>
+      </w:r>
+      <w:r>
+        <w:rPr>
+          <w:lang w:val="es-419"/>
+        </w:rPr>
+        <w:t>terminación</w:t>
+      </w:r>
+      <w:r>
+        <w:rPr>
+          <w:lang w:val="es-419"/>
+        </w:rPr>
+        <w:t xml:space="preserve"> de trayecto dada debo filtrar </w:t>
+      </w:r>
+      <w:r>
+        <w:rPr>
+          <w:lang w:val="es-419"/>
+        </w:rPr>
+        <w:t>todos los viajes que hayan terminado en esa fecha y mostrar todos los trayectos antes o después (criterio dado por el usuario) de una hora de terminación dada.</w:t>
+      </w:r>
+      <w:r>
+        <w:rPr>
+          <w:lang w:val="es-419"/>
+        </w:rPr>
+        <w:t xml:space="preserve"> Deben mostrarse los primeros n trayectos y últimos n trayectos previamente ordenados del más reciente al más antiguo.</w:t>
+      </w:r>
+    </w:p>
+    <w:tbl>
+      <w:tblPr>
+        <w:tblStyle w:val="Tablaconcuadrcula"/>
+        <w:tblW w:w="9360" w:type="dxa"/>
+        <w:tblLayout w:type="fixed"/>
+        <w:tblLook w:val="06A0" w:firstRow="1" w:lastRow="0" w:firstColumn="1" w:lastColumn="0" w:noHBand="1" w:noVBand="1"/>
+      </w:tblPr>
+      <w:tblGrid>
+        <w:gridCol w:w="3060"/>
+        <w:gridCol w:w="6300"/>
+      </w:tblGrid>
+      <w:tr>
+        <w:tc>
+          <w:tcPr>
+            <w:tcW w:w="3060" w:type="dxa"/>
+          </w:tcPr>
+          <w:p>
+            <w:pPr>
+              <w:rPr>
+                <w:b/>
+                <w:bCs/>
+                <w:lang w:val="es-419"/>
+              </w:rPr>
+            </w:pPr>
+            <w:r>
+              <w:rPr>
+                <w:b/>
+                <w:bCs/>
+                <w:lang w:val="es-419"/>
+              </w:rPr>
+              <w:t xml:space="preserve">Entrada </w:t>
+            </w:r>
+          </w:p>
+        </w:tc>
+        <w:tc>
+          <w:tcPr>
+            <w:tcW w:w="6300" w:type="dxa"/>
+          </w:tcPr>
+          <w:p>
+            <w:pPr>
+              <w:rPr>
+                <w:lang w:val="es-419"/>
+              </w:rPr>
+            </w:pPr>
+            <w:r>
+              <w:rPr>
+                <w:lang w:val="es-419"/>
+              </w:rPr>
+              <w:t>Parámetros necesarios para resolver el requerimiento.</w:t>
+            </w:r>
+          </w:p>
+        </w:tc>
+      </w:tr>
+      <w:tr>
+        <w:tc>
+          <w:tcPr>
+            <w:tcW w:w="3060" w:type="dxa"/>
+          </w:tcPr>
+          <w:p>
+            <w:pPr>
+              <w:rPr>
+                <w:b/>
+                <w:bCs/>
+                <w:lang w:val="es-419"/>
+              </w:rPr>
+            </w:pPr>
+            <w:r>
+              <w:rPr>
+                <w:b/>
+                <w:bCs/>
+                <w:lang w:val="es-419"/>
+              </w:rPr>
+              <w:t>Salidas</w:t>
+            </w:r>
+          </w:p>
+        </w:tc>
+        <w:tc>
+          <w:tcPr>
+            <w:tcW w:w="6300" w:type="dxa"/>
+          </w:tcPr>
+          <w:p>
+            <w:pPr>
+              <w:rPr>
+                <w:lang w:val="es-419"/>
+              </w:rPr>
+            </w:pPr>
+            <w:r>
+              <w:rPr>
+                <w:lang w:val="es-419"/>
+              </w:rPr>
+              <w:t xml:space="preserve">Respuesta </w:t>
+            </w:r>
+            <w:r>
+              <w:rPr>
+                <w:lang w:val="es-419"/>
+              </w:rPr>
+              <w:t>Tiempo de ejecución</w:t>
+            </w:r>
+          </w:p>
+          <w:p>
+            <w:pPr>
+              <w:rPr>
+                <w:lang w:val="es-419"/>
+              </w:rPr>
+            </w:pPr>
+            <w:r>
+              <w:rPr>
+                <w:lang w:val="es-419"/>
+              </w:rPr>
+              <w:t># de trayectos dentro del rango de fecha/hora</w:t>
+            </w:r>
+          </w:p>
+          <w:p>
+            <w:pPr>
+              <w:rPr>
+                <w:lang w:val="es-419"/>
+              </w:rPr>
+            </w:pPr>
+            <w:r>
+              <w:rPr>
+                <w:lang w:val="es-419"/>
+              </w:rPr>
+              <w:t>N primeros y N últimos:</w:t>
+            </w:r>
+            <w:r>
+              <w:rPr>
+                <w:lang w:val="es-419"/>
+              </w:rPr>
+              <w:br/>
+              <w:t xml:space="preserve">       Fecha y hora de inicio</w:t>
+            </w:r>
+          </w:p>
+          <w:p>
+            <w:pPr>
+              <w:rPr>
+                <w:lang w:val="es-419"/>
+              </w:rPr>
+            </w:pPr>
+            <w:r>
+              <w:rPr>
+                <w:lang w:val="es-419"/>
+              </w:rPr>
+              <w:t xml:space="preserve">       Coordenadas iniciales</w:t>
+            </w:r>
+          </w:p>
+          <w:p>
+            <w:pPr>
+              <w:rPr>
+                <w:lang w:val="es-419"/>
+              </w:rPr>
+            </w:pPr>
+            <w:r>
+              <w:rPr>
+                <w:lang w:val="es-419"/>
+              </w:rPr>
+              <w:t xml:space="preserve">       Fecha y hora final</w:t>
+            </w:r>
+          </w:p>
+          <w:p>
+            <w:pPr>
+              <w:rPr>
+                <w:lang w:val="es-419"/>
+              </w:rPr>
+            </w:pPr>
+            <w:r>
+              <w:rPr>
+                <w:lang w:val="es-419"/>
+              </w:rPr>
+              <w:t xml:space="preserve">       Coordenadas finales</w:t>
+            </w:r>
+          </w:p>
+          <w:p>
+            <w:pPr>
+              <w:rPr>
+                <w:lang w:val="es-419"/>
+              </w:rPr>
+            </w:pPr>
+            <w:r>
+              <w:rPr>
+                <w:lang w:val="es-419"/>
+              </w:rPr>
+              <w:t xml:space="preserve">       Distancia recorrida (millas)</w:t>
+            </w:r>
+          </w:p>
+          <w:p>
+            <w:pPr>
+              <w:rPr>
+                <w:lang w:val="es-419"/>
+              </w:rPr>
+            </w:pPr>
+            <w:r>
+              <w:rPr>
+                <w:lang w:val="es-419"/>
+              </w:rPr>
+              <w:t xml:space="preserve">       Costo total pagado</w:t>
+            </w:r>
+          </w:p>
+        </w:tc>
+      </w:tr>
+      <w:tr>
+        <w:tc>
+          <w:tcPr>
+            <w:tcW w:w="3060" w:type="dxa"/>
+          </w:tcPr>
+          <w:p>
+            <w:pPr>
+              <w:rPr>
+                <w:b/>
+                <w:bCs/>
+                <w:lang w:val="es-419"/>
+              </w:rPr>
+            </w:pPr>
+            <w:r>
+              <w:rPr>
+                <w:b/>
+                <w:bCs/>
+                <w:lang w:val="es-419"/>
+              </w:rPr>
+              <w:t>Implementado (Sí/No)</w:t>
+            </w:r>
+          </w:p>
+        </w:tc>
+        <w:tc>
+          <w:tcPr>
+            <w:tcW w:w="6300" w:type="dxa"/>
+          </w:tcPr>
+          <w:p>
+            <w:pPr>
+              <w:rPr>
+                <w:lang w:val="es-419"/>
+              </w:rPr>
+            </w:pPr>
+            <w:r>
+              <w:rPr>
+                <w:lang w:val="es-419"/>
+              </w:rPr>
+              <w:t>Si se implementó y quien lo hizo.</w:t>
+            </w:r>
+          </w:p>
+        </w:tc>
+      </w:tr>
+    </w:tbl>
+    <w:p>
+      <w:pPr>
+        <w:rPr>
+          <w:lang w:val="es-419"/>
+        </w:rPr>
+      </w:pPr>
+    </w:p>
+    <w:p>
+      <w:pPr>
+        <w:pStyle w:val="Ttulo2"/>
+        <w:rPr>
+          <w:b/>
+          <w:bCs/>
+          <w:lang w:val="es-419"/>
+        </w:rPr>
+      </w:pPr>
+      <w:r>
+        <w:rPr>
+          <w:b/>
+          <w:bCs/>
+          <w:lang w:val="es-419"/>
+        </w:rPr>
+        <w:t>Análisis de complejidad</w:t>
+      </w:r>
+    </w:p>
+    <w:p>
+      <w:pPr>
+        <w:rPr>
+          <w:lang w:val="es-419"/>
+        </w:rPr>
+      </w:pPr>
+      <w:r>
+        <w:rPr>
+          <w:lang w:val="es-419"/>
+        </w:rPr>
+        <w:t>Análisis de complejidad de cada uno de los pasos del algoritmo</w:t>
+      </w:r>
+    </w:p>
+    <w:tbl>
+      <w:tblPr>
+        <w:tblStyle w:val="Tablaconcuadrcula"/>
+        <w:tblW w:w="0" w:type="auto"/>
+        <w:tblLayout w:type="fixed"/>
+        <w:tblLook w:val="06A0" w:firstRow="1" w:lastRow="0" w:firstColumn="1" w:lastColumn="0" w:noHBand="1" w:noVBand="1"/>
+      </w:tblPr>
+      <w:tblGrid>
+        <w:gridCol w:w="5070"/>
+        <w:gridCol w:w="4275"/>
+      </w:tblGrid>
+      <w:tr>
+        <w:tc>
+          <w:tcPr>
+            <w:tcW w:w="5070" w:type="dxa"/>
+          </w:tcPr>
+          <w:p>
+            <w:pPr>
+              <w:rPr>
+                <w:b/>
+                <w:bCs/>
+                <w:lang w:val="es-419"/>
+              </w:rPr>
+            </w:pPr>
+            <w:r>
+              <w:rPr>
+                <w:b/>
+                <w:bCs/>
+                <w:lang w:val="es-419"/>
+              </w:rPr>
+              <w:t>Pasos</w:t>
+            </w:r>
+          </w:p>
+        </w:tc>
+        <w:tc>
+          <w:tcPr>
+            <w:tcW w:w="4275" w:type="dxa"/>
+          </w:tcPr>
+          <w:p>
+            <w:pPr>
+              <w:rPr>
+                <w:b/>
+                <w:bCs/>
+                <w:lang w:val="es-419"/>
+              </w:rPr>
+            </w:pPr>
+            <w:r>
+              <w:rPr>
+                <w:b/>
+                <w:bCs/>
+                <w:lang w:val="es-419"/>
+              </w:rPr>
+              <w:t>Complejidad</w:t>
+            </w:r>
+          </w:p>
+        </w:tc>
+      </w:tr>
+      <w:tr>
+        <w:tc>
+          <w:tcPr>
+            <w:tcW w:w="5070" w:type="dxa"/>
+          </w:tcPr>
+          <w:p>
+            <w:pPr>
+              <w:rPr>
+                <w:lang w:val="es-419"/>
+              </w:rPr>
+            </w:pPr>
+            <w:r>
+              <w:rPr>
+                <w:lang w:val="es-419"/>
+              </w:rPr>
+              <w:t>Paso 1</w:t>
+            </w:r>
+          </w:p>
+        </w:tc>
+        <w:tc>
+          <w:tcPr>
+            <w:tcW w:w="4275" w:type="dxa"/>
+          </w:tcPr>
+          <w:p>
+            <w:pPr>
+              <w:rPr>
+                <w:lang w:val="es-419"/>
+              </w:rPr>
+            </w:pPr>
+            <w:r>
+              <w:rPr>
+                <w:lang w:val="es-419"/>
+              </w:rPr>
+              <w:t>O(...)</w:t>
+            </w:r>
+          </w:p>
+        </w:tc>
+      </w:tr>
+      <w:tr>
+        <w:tc>
+          <w:tcPr>
+            <w:tcW w:w="5070" w:type="dxa"/>
+          </w:tcPr>
+          <w:p>
+            <w:pPr>
+              <w:rPr>
+                <w:lang w:val="es-419"/>
+              </w:rPr>
+            </w:pPr>
+            <w:r>
+              <w:rPr>
+                <w:lang w:val="es-419"/>
+              </w:rPr>
+              <w:t xml:space="preserve">Paso 2 </w:t>
+            </w:r>
+          </w:p>
+        </w:tc>
+        <w:tc>
+          <w:tcPr>
+            <w:tcW w:w="4275" w:type="dxa"/>
+          </w:tcPr>
+          <w:p>
+            <w:pPr>
+              <w:rPr>
+                <w:lang w:val="es-419"/>
+              </w:rPr>
+            </w:pPr>
+            <w:r>
+              <w:rPr>
+                <w:lang w:val="es-419"/>
+              </w:rPr>
+              <w:t>O(...)</w:t>
+            </w:r>
+          </w:p>
+        </w:tc>
+      </w:tr>
+      <w:tr>
+        <w:tc>
+          <w:tcPr>
+            <w:tcW w:w="5070" w:type="dxa"/>
+          </w:tcPr>
+          <w:p>
+            <w:pPr>
+              <w:rPr>
+                <w:lang w:val="es-419"/>
+              </w:rPr>
+            </w:pPr>
+            <w:r>
+              <w:rPr>
+                <w:lang w:val="es-419"/>
+              </w:rPr>
+              <w:t>Paso ….</w:t>
+            </w:r>
+          </w:p>
+        </w:tc>
+        <w:tc>
+          <w:tcPr>
+            <w:tcW w:w="4275" w:type="dxa"/>
+          </w:tcPr>
+          <w:p>
+            <w:pPr>
+              <w:rPr>
+                <w:lang w:val="es-419"/>
+              </w:rPr>
+            </w:pPr>
+            <w:r>
+              <w:rPr>
+                <w:lang w:val="es-419"/>
+              </w:rPr>
+              <w:t>O(...)</w:t>
+            </w:r>
+          </w:p>
+        </w:tc>
+      </w:tr>
+      <w:tr>
+        <w:tc>
+          <w:tcPr>
+            <w:tcW w:w="5070" w:type="dxa"/>
+          </w:tcPr>
+          <w:p>
+            <w:pPr>
+              <w:rPr>
+                <w:b/>
+                <w:bCs/>
+                <w:i/>
+                <w:iCs/>
+                <w:lang w:val="es-419"/>
+              </w:rPr>
+            </w:pPr>
+            <w:r>
+              <w:rPr>
+                <w:b/>
+                <w:bCs/>
+                <w:i/>
+                <w:iCs/>
+                <w:lang w:val="es-419"/>
+              </w:rPr>
+              <w:t>TOTAL</w:t>
+            </w:r>
+          </w:p>
+        </w:tc>
+        <w:tc>
+          <w:tcPr>
+            <w:tcW w:w="4275" w:type="dxa"/>
+          </w:tcPr>
+          <w:p>
+            <w:pPr>
+              <w:rPr>
+                <w:b/>
+                <w:bCs/>
+                <w:i/>
+                <w:iCs/>
+                <w:lang w:val="es-419"/>
+              </w:rPr>
+            </w:pPr>
+            <w:r>
+              <w:rPr>
+                <w:b/>
+                <w:bCs/>
+                <w:i/>
+                <w:iCs/>
+                <w:lang w:val="es-419"/>
+              </w:rPr>
+              <w:t>O(...)</w:t>
+            </w:r>
+          </w:p>
+        </w:tc>
+      </w:tr>
+    </w:tbl>
+    <w:p>
+      <w:pPr>
+        <w:rPr>
+          <w:rFonts w:ascii="Dax-Regular" w:hAnsi="Dax-Regular"/>
+          <w:lang w:val="es-419"/>
+        </w:rPr>
+      </w:pPr>
+    </w:p>
+    <w:p>
+      <w:pPr>
+        <w:pStyle w:val="Ttulo2"/>
+        <w:rPr>
+          <w:b/>
+          <w:bCs/>
+          <w:lang w:val="es-419"/>
+        </w:rPr>
+      </w:pPr>
+      <w:r>
+        <w:rPr>
+          <w:b/>
+          <w:bCs/>
+          <w:lang w:val="es-419"/>
+        </w:rPr>
+        <w:t>Análisis</w:t>
+      </w:r>
+    </w:p>
+    <w:p>
+      <w:pPr>
+        <w:rPr>
+          <w:lang w:val="es-419"/>
+        </w:rPr>
+      </w:pPr>
+      <w:r>
+        <w:rPr>
+          <w:lang w:val="es-419"/>
+        </w:rPr>
+        <w:t>Análisis de resultados de la implementación, tener cuenta las pruebas realizadas y el analisis de complejidad.</w:t>
+      </w:r>
+    </w:p>
+    <w:p>
+      <w:pPr>
+        <w:jc w:val="both"/>
+        <w:rPr>
+          <w:lang w:val="es-419"/>
+        </w:rPr>
+      </w:pPr>
+    </w:p>
+    <w:p>
+      <w:pPr>
+        <w:rPr>
+          <w:rFonts w:asciiTheme="majorHAnsi" w:eastAsiaTheme="majorEastAsia" w:hAnsiTheme="majorHAnsi" w:cstheme="majorBidi"/>
+          <w:b/>
+          <w:bCs/>
+          <w:color w:val="1F3864" w:themeColor="accent1" w:themeShade="80"/>
+          <w:sz w:val="36"/>
+          <w:szCs w:val="36"/>
+          <w:lang w:val="es-419"/>
+        </w:rPr>
+      </w:pPr>
+      <w:r>
+        <w:rPr>
+          <w:b/>
+          <w:bCs/>
+          <w:lang w:val="es-419"/>
+        </w:rPr>
+        <w:br w:type="page"/>
+      </w:r>
+    </w:p>
+    <w:p>
+      <w:pPr>
+        <w:pStyle w:val="Ttulo1"/>
+        <w:rPr>
+          <w:b/>
+          <w:bCs/>
+          <w:lang w:val="es-419"/>
+        </w:rPr>
+      </w:pPr>
+      <w:r>
+        <w:rPr>
+          <w:b/>
+          <w:bCs/>
+          <w:lang w:val="es-419"/>
+        </w:rPr>
+        <w:lastRenderedPageBreak/>
+        <w:t xml:space="preserve">Requerimiento </w:t>
+      </w:r>
+      <w:r>
+        <w:rPr>
+          <w:b/>
+          <w:bCs/>
+          <w:lang w:val="es-419"/>
+        </w:rPr>
+        <w:t>5</w:t>
+      </w:r>
+    </w:p>
+    <w:p>
+      <w:pPr>
+        <w:pStyle w:val="Ttulo2"/>
+        <w:rPr>
+          <w:b/>
+          <w:bCs/>
+          <w:lang w:val="es-419"/>
+        </w:rPr>
+      </w:pPr>
+      <w:r>
+        <w:rPr>
+          <w:b/>
+          <w:bCs/>
+          <w:lang w:val="es-419"/>
+        </w:rPr>
+        <w:t>Descripción</w:t>
+      </w:r>
+    </w:p>
+    <w:p>
+      <w:pPr>
+        <w:rPr>
+          <w:lang w:val="es-419"/>
+        </w:rPr>
+      </w:pPr>
+      <w:r>
+        <w:rPr>
+          <w:lang w:val="es-419"/>
+        </w:rPr>
+        <w:t>Breve descripción de como abordaron la implementación del requerimiento</w:t>
+      </w:r>
+    </w:p>
+    <w:tbl>
+      <w:tblPr>
+        <w:tblStyle w:val="Tablaconcuadrcula"/>
+        <w:tblW w:w="9360" w:type="dxa"/>
+        <w:tblLayout w:type="fixed"/>
+        <w:tblLook w:val="06A0" w:firstRow="1" w:lastRow="0" w:firstColumn="1" w:lastColumn="0" w:noHBand="1" w:noVBand="1"/>
+      </w:tblPr>
+      <w:tblGrid>
+        <w:gridCol w:w="3060"/>
+        <w:gridCol w:w="6300"/>
+      </w:tblGrid>
+      <w:tr>
+        <w:tc>
+          <w:tcPr>
+            <w:tcW w:w="3060" w:type="dxa"/>
+          </w:tcPr>
+          <w:p>
+            <w:pPr>
+              <w:rPr>
+                <w:b/>
+                <w:bCs/>
+                <w:lang w:val="es-419"/>
+              </w:rPr>
+            </w:pPr>
+            <w:r>
+              <w:rPr>
+                <w:b/>
+                <w:bCs/>
+                <w:lang w:val="es-419"/>
+              </w:rPr>
+              <w:t xml:space="preserve">Entrada </w:t>
+            </w:r>
+          </w:p>
+        </w:tc>
+        <w:tc>
+          <w:tcPr>
+            <w:tcW w:w="6300" w:type="dxa"/>
+          </w:tcPr>
+          <w:p>
+            <w:pPr>
+              <w:rPr>
+                <w:lang w:val="es-419"/>
+              </w:rPr>
+            </w:pPr>
+            <w:r>
+              <w:rPr>
+                <w:lang w:val="es-419"/>
+              </w:rPr>
+              <w:t>Parámetros necesarios para resolver el requerimiento.</w:t>
+            </w:r>
+          </w:p>
+        </w:tc>
+      </w:tr>
+      <w:tr>
+        <w:tc>
+          <w:tcPr>
+            <w:tcW w:w="3060" w:type="dxa"/>
+          </w:tcPr>
+          <w:p>
+            <w:pPr>
+              <w:rPr>
+                <w:b/>
+                <w:bCs/>
+                <w:lang w:val="es-419"/>
+              </w:rPr>
+            </w:pPr>
+            <w:r>
+              <w:rPr>
+                <w:b/>
+                <w:bCs/>
+                <w:lang w:val="es-419"/>
+              </w:rPr>
+              <w:t>Salidas</w:t>
+            </w:r>
+          </w:p>
+        </w:tc>
+        <w:tc>
+          <w:tcPr>
+            <w:tcW w:w="6300" w:type="dxa"/>
+          </w:tcPr>
+          <w:p>
+            <w:pPr>
+              <w:rPr>
+                <w:lang w:val="es-419"/>
+              </w:rPr>
+            </w:pPr>
+            <w:r>
+              <w:rPr>
+                <w:lang w:val="es-419"/>
+              </w:rPr>
+              <w:t>Tiempo de ejecución</w:t>
+            </w:r>
+          </w:p>
+          <w:p>
+            <w:pPr>
+              <w:rPr>
+                <w:lang w:val="es-419"/>
+              </w:rPr>
+            </w:pPr>
+            <w:r>
+              <w:rPr>
+                <w:lang w:val="es-419"/>
+              </w:rPr>
+              <w:t># de trayectos dentro del rango de fecha/hora</w:t>
+            </w:r>
+          </w:p>
+          <w:p>
+            <w:pPr>
+              <w:rPr>
+                <w:lang w:val="es-419"/>
+              </w:rPr>
+            </w:pPr>
+            <w:r>
+              <w:rPr>
+                <w:lang w:val="es-419"/>
+              </w:rPr>
+              <w:t>N primeros y N últimos:</w:t>
+            </w:r>
+            <w:r>
+              <w:rPr>
+                <w:lang w:val="es-419"/>
+              </w:rPr>
+              <w:br/>
+              <w:t xml:space="preserve">       Fecha y hora de inicio</w:t>
+            </w:r>
+          </w:p>
+          <w:p>
+            <w:pPr>
+              <w:rPr>
+                <w:lang w:val="es-419"/>
+              </w:rPr>
+            </w:pPr>
+            <w:r>
+              <w:rPr>
+                <w:lang w:val="es-419"/>
+              </w:rPr>
+              <w:t xml:space="preserve">       Coordenadas iniciales</w:t>
+            </w:r>
+          </w:p>
+          <w:p>
+            <w:pPr>
+              <w:rPr>
+                <w:lang w:val="es-419"/>
+              </w:rPr>
+            </w:pPr>
+            <w:r>
+              <w:rPr>
+                <w:lang w:val="es-419"/>
+              </w:rPr>
+              <w:t xml:space="preserve">       Fecha y hora final</w:t>
+            </w:r>
+          </w:p>
+          <w:p>
+            <w:pPr>
+              <w:rPr>
+                <w:lang w:val="es-419"/>
+              </w:rPr>
+            </w:pPr>
+            <w:r>
+              <w:rPr>
+                <w:lang w:val="es-419"/>
+              </w:rPr>
+              <w:t xml:space="preserve">       Coordenadas finales</w:t>
+            </w:r>
+          </w:p>
+          <w:p>
+            <w:pPr>
+              <w:rPr>
+                <w:lang w:val="es-419"/>
+              </w:rPr>
+            </w:pPr>
+            <w:r>
+              <w:rPr>
+                <w:lang w:val="es-419"/>
+              </w:rPr>
+              <w:t xml:space="preserve">       Distancia recorrida (millas)</w:t>
+            </w:r>
+          </w:p>
+          <w:p>
+            <w:pPr>
+              <w:rPr>
+                <w:lang w:val="es-419"/>
+              </w:rPr>
+            </w:pPr>
+            <w:r>
+              <w:rPr>
+                <w:lang w:val="es-419"/>
+              </w:rPr>
+              <w:t xml:space="preserve">       Costo total pagado</w:t>
+            </w:r>
+          </w:p>
+        </w:tc>
+      </w:tr>
+      <w:tr>
+        <w:tc>
+          <w:tcPr>
+            <w:tcW w:w="3060" w:type="dxa"/>
+          </w:tcPr>
+          <w:p>
+            <w:pPr>
+              <w:rPr>
+                <w:b/>
+                <w:bCs/>
+                <w:lang w:val="es-419"/>
+              </w:rPr>
+            </w:pPr>
+            <w:r>
+              <w:rPr>
+                <w:b/>
+                <w:bCs/>
+                <w:lang w:val="es-419"/>
+              </w:rPr>
+              <w:t>Implementado (Sí/No)</w:t>
+            </w:r>
+          </w:p>
+        </w:tc>
+        <w:tc>
+          <w:tcPr>
+            <w:tcW w:w="6300" w:type="dxa"/>
+          </w:tcPr>
+          <w:p>
+            <w:pPr>
+              <w:rPr>
+                <w:lang w:val="es-419"/>
+              </w:rPr>
+            </w:pPr>
+            <w:r>
+              <w:rPr>
+                <w:lang w:val="es-419"/>
+              </w:rPr>
+              <w:t>Si se implementó y quien lo hizo.</w:t>
+            </w:r>
+          </w:p>
+        </w:tc>
+      </w:tr>
+    </w:tbl>
+    <w:p>
+      <w:pPr>
+        <w:rPr>
+          <w:lang w:val="es-419"/>
+        </w:rPr>
+      </w:pPr>
+    </w:p>
+    <w:p>
+      <w:pPr>
+        <w:pStyle w:val="Ttulo2"/>
+        <w:rPr>
+          <w:b/>
+          <w:bCs/>
+          <w:lang w:val="es-419"/>
+        </w:rPr>
+      </w:pPr>
+      <w:r>
+        <w:rPr>
+          <w:b/>
+          <w:bCs/>
+          <w:lang w:val="es-419"/>
+        </w:rPr>
+        <w:t>Análisis de complejidad</w:t>
+      </w:r>
+    </w:p>
+    <w:p>
+      <w:pPr>
+        <w:rPr>
+          <w:lang w:val="es-419"/>
+        </w:rPr>
+      </w:pPr>
+      <w:r>
+        <w:rPr>
+          <w:lang w:val="es-419"/>
+        </w:rPr>
+        <w:t>Análisis de complejidad de cada uno de los pasos del algoritmo</w:t>
+      </w:r>
+    </w:p>
+    <w:tbl>
+      <w:tblPr>
+        <w:tblStyle w:val="Tablaconcuadrcula"/>
+        <w:tblW w:w="0" w:type="auto"/>
+        <w:tblLayout w:type="fixed"/>
+        <w:tblLook w:val="06A0" w:firstRow="1" w:lastRow="0" w:firstColumn="1" w:lastColumn="0" w:noHBand="1" w:noVBand="1"/>
+      </w:tblPr>
+      <w:tblGrid>
+        <w:gridCol w:w="5070"/>
+        <w:gridCol w:w="4275"/>
+      </w:tblGrid>
+      <w:tr>
+        <w:tc>
+          <w:tcPr>
+            <w:tcW w:w="5070" w:type="dxa"/>
+          </w:tcPr>
+          <w:p>
+            <w:pPr>
+              <w:rPr>
+                <w:b/>
+                <w:bCs/>
+                <w:lang w:val="es-419"/>
+              </w:rPr>
+            </w:pPr>
+            <w:r>
+              <w:rPr>
+                <w:b/>
+                <w:bCs/>
+                <w:lang w:val="es-419"/>
+              </w:rPr>
+              <w:t>Pasos</w:t>
+            </w:r>
+          </w:p>
+        </w:tc>
+        <w:tc>
+          <w:tcPr>
+            <w:tcW w:w="4275" w:type="dxa"/>
+          </w:tcPr>
+          <w:p>
+            <w:pPr>
+              <w:rPr>
+                <w:b/>
+                <w:bCs/>
+                <w:lang w:val="es-419"/>
+              </w:rPr>
+            </w:pPr>
+            <w:r>
+              <w:rPr>
+                <w:b/>
+                <w:bCs/>
+                <w:lang w:val="es-419"/>
+              </w:rPr>
+              <w:t>Complejidad</w:t>
+            </w:r>
+          </w:p>
+        </w:tc>
+      </w:tr>
+      <w:tr>
+        <w:tc>
+          <w:tcPr>
+            <w:tcW w:w="5070" w:type="dxa"/>
+          </w:tcPr>
+          <w:p>
+            <w:pPr>
+              <w:rPr>
+                <w:lang w:val="es-419"/>
+              </w:rPr>
+            </w:pPr>
+            <w:r>
+              <w:rPr>
+                <w:lang w:val="es-419"/>
+              </w:rPr>
+              <w:t>Paso 1</w:t>
+            </w:r>
+          </w:p>
+        </w:tc>
+        <w:tc>
+          <w:tcPr>
+            <w:tcW w:w="4275" w:type="dxa"/>
+          </w:tcPr>
+          <w:p>
+            <w:pPr>
+              <w:rPr>
+                <w:lang w:val="es-419"/>
+              </w:rPr>
+            </w:pPr>
+            <w:r>
+              <w:rPr>
+                <w:lang w:val="es-419"/>
+              </w:rPr>
+              <w:t>O(...)</w:t>
+            </w:r>
+          </w:p>
+        </w:tc>
+      </w:tr>
+      <w:tr>
+        <w:tc>
+          <w:tcPr>
+            <w:tcW w:w="5070" w:type="dxa"/>
+          </w:tcPr>
+          <w:p>
+            <w:pPr>
+              <w:rPr>
+                <w:lang w:val="es-419"/>
+              </w:rPr>
+            </w:pPr>
+            <w:r>
+              <w:rPr>
+                <w:lang w:val="es-419"/>
+              </w:rPr>
+              <w:t xml:space="preserve">Paso 2 </w:t>
+            </w:r>
+          </w:p>
+        </w:tc>
+        <w:tc>
+          <w:tcPr>
+            <w:tcW w:w="4275" w:type="dxa"/>
+          </w:tcPr>
+          <w:p>
+            <w:pPr>
+              <w:rPr>
+                <w:lang w:val="es-419"/>
+              </w:rPr>
+            </w:pPr>
+            <w:r>
+              <w:rPr>
+                <w:lang w:val="es-419"/>
+              </w:rPr>
+              <w:t>O(...)</w:t>
+            </w:r>
+          </w:p>
+        </w:tc>
+      </w:tr>
+      <w:tr>
+        <w:tc>
+          <w:tcPr>
+            <w:tcW w:w="5070" w:type="dxa"/>
+          </w:tcPr>
+          <w:p>
+            <w:pPr>
+              <w:rPr>
+                <w:lang w:val="es-419"/>
+              </w:rPr>
+            </w:pPr>
+            <w:r>
+              <w:rPr>
+                <w:lang w:val="es-419"/>
+              </w:rPr>
+              <w:t>Paso ….</w:t>
+            </w:r>
+          </w:p>
+        </w:tc>
+        <w:tc>
+          <w:tcPr>
+            <w:tcW w:w="4275" w:type="dxa"/>
+          </w:tcPr>
+          <w:p>
+            <w:pPr>
+              <w:rPr>
+                <w:lang w:val="es-419"/>
+              </w:rPr>
+            </w:pPr>
+            <w:r>
+              <w:rPr>
+                <w:lang w:val="es-419"/>
+              </w:rPr>
+              <w:t>O(...)</w:t>
+            </w:r>
+          </w:p>
+        </w:tc>
+      </w:tr>
+      <w:tr>
+        <w:tc>
+          <w:tcPr>
+            <w:tcW w:w="5070" w:type="dxa"/>
+          </w:tcPr>
+          <w:p>
+            <w:pPr>
+              <w:rPr>
+                <w:b/>
+                <w:bCs/>
+                <w:i/>
+                <w:iCs/>
+                <w:lang w:val="es-419"/>
+              </w:rPr>
+            </w:pPr>
+            <w:r>
+              <w:rPr>
+                <w:b/>
+                <w:bCs/>
+                <w:i/>
+                <w:iCs/>
+                <w:lang w:val="es-419"/>
+              </w:rPr>
+              <w:t>TOTAL</w:t>
+            </w:r>
+          </w:p>
+        </w:tc>
+        <w:tc>
+          <w:tcPr>
+            <w:tcW w:w="4275" w:type="dxa"/>
+          </w:tcPr>
+          <w:p>
+            <w:pPr>
+              <w:rPr>
+                <w:b/>
+                <w:bCs/>
+                <w:i/>
+                <w:iCs/>
+                <w:lang w:val="es-419"/>
+              </w:rPr>
+            </w:pPr>
+            <w:r>
+              <w:rPr>
+                <w:b/>
+                <w:bCs/>
+                <w:i/>
+                <w:iCs/>
+                <w:lang w:val="es-419"/>
+              </w:rPr>
+              <w:t>O(...)</w:t>
+            </w:r>
+          </w:p>
+        </w:tc>
+      </w:tr>
+    </w:tbl>
+    <w:p>
+      <w:pPr>
+        <w:rPr>
+          <w:rFonts w:ascii="Dax-Regular" w:hAnsi="Dax-Regular"/>
+          <w:lang w:val="es-419"/>
+        </w:rPr>
+      </w:pPr>
+    </w:p>
+    <w:p>
+      <w:pPr>
+        <w:pStyle w:val="Ttulo2"/>
+        <w:rPr>
+          <w:b/>
+          <w:bCs/>
+          <w:lang w:val="es-419"/>
+        </w:rPr>
+      </w:pPr>
+      <w:r>
+        <w:rPr>
+          <w:b/>
+          <w:bCs/>
+          <w:lang w:val="es-419"/>
+        </w:rPr>
+        <w:t>Análisis</w:t>
+      </w:r>
+    </w:p>
+    <w:p>
+      <w:pPr>
+        <w:rPr>
+          <w:lang w:val="es-419"/>
+        </w:rPr>
+      </w:pPr>
+      <w:r>
+        <w:rPr>
+          <w:lang w:val="es-419"/>
+        </w:rPr>
+        <w:t>Análisis de resultados de la implementación, tener cuenta las pruebas realizadas y el analisis de complejidad.</w:t>
+      </w:r>
+    </w:p>
+    <w:p>
+      <w:pPr>
+        <w:rPr>
+          <w:lang w:val="es-419"/>
+        </w:rPr>
+      </w:pPr>
+      <w:r>
+        <w:rPr>
+          <w:lang w:val="es-419"/>
+        </w:rPr>
+        <w:br w:type="page"/>
+      </w:r>
+    </w:p>
+    <w:p>
+      <w:pPr>
+        <w:pStyle w:val="Ttulo1"/>
+        <w:rPr>
+          <w:b/>
+          <w:bCs/>
+          <w:lang w:val="es-419"/>
+        </w:rPr>
+      </w:pPr>
+      <w:r>
+        <w:rPr>
+          <w:b/>
+          <w:bCs/>
+          <w:lang w:val="es-419"/>
+        </w:rPr>
+        <w:lastRenderedPageBreak/>
+        <w:t xml:space="preserve">Requerimiento </w:t>
+      </w:r>
+      <w:r>
+        <w:rPr>
+          <w:b/>
+          <w:bCs/>
+          <w:lang w:val="es-419"/>
+        </w:rPr>
+        <w:t>6</w:t>
+      </w:r>
+    </w:p>
+    <w:p>
+      <w:pPr>
+        <w:pStyle w:val="Ttulo2"/>
+        <w:rPr>
+          <w:b/>
+          <w:bCs/>
+          <w:lang w:val="es-419"/>
+        </w:rPr>
+      </w:pPr>
+      <w:r>
+        <w:rPr>
+          <w:b/>
+          <w:bCs/>
+          <w:lang w:val="es-419"/>
+        </w:rPr>
+        <w:t>Descripción</w:t>
+      </w:r>
+    </w:p>
+    <w:p>
+      <w:pPr>
+        <w:rPr>
+          <w:lang w:val="es-419"/>
+        </w:rPr>
+      </w:pPr>
+      <w:r>
+        <w:rPr>
+          <w:lang w:val="es-419"/>
+        </w:rPr>
+        <w:t>Breve descripción de como abordaron la implementación del requerimiento</w:t>
+      </w:r>
+    </w:p>
+    <w:tbl>
+      <w:tblPr>
+        <w:tblStyle w:val="Tablaconcuadrcula"/>
+        <w:tblW w:w="9360" w:type="dxa"/>
+        <w:tblLayout w:type="fixed"/>
+        <w:tblLook w:val="06A0" w:firstRow="1" w:lastRow="0" w:firstColumn="1" w:lastColumn="0" w:noHBand="1" w:noVBand="1"/>
+      </w:tblPr>
+      <w:tblGrid>
+        <w:gridCol w:w="3060"/>
+        <w:gridCol w:w="6300"/>
+      </w:tblGrid>
+      <w:tr>
+        <w:tc>
+          <w:tcPr>
+            <w:tcW w:w="3060" w:type="dxa"/>
+          </w:tcPr>
+          <w:p>
+            <w:pPr>
+              <w:rPr>
+                <w:b/>
+                <w:bCs/>
+                <w:lang w:val="es-419"/>
+              </w:rPr>
+            </w:pPr>
+            <w:r>
+              <w:rPr>
+                <w:b/>
+                <w:bCs/>
+                <w:lang w:val="es-419"/>
+              </w:rPr>
+              <w:t xml:space="preserve">Entrada </w:t>
+            </w:r>
+          </w:p>
+        </w:tc>
+        <w:tc>
+          <w:tcPr>
+            <w:tcW w:w="6300" w:type="dxa"/>
+          </w:tcPr>
+          <w:p>
+            <w:pPr>
+              <w:rPr>
+                <w:lang w:val="es-419"/>
+              </w:rPr>
+            </w:pPr>
+            <w:r>
+              <w:rPr>
+                <w:lang w:val="es-419"/>
+              </w:rPr>
+              <w:t>Parámetros necesarios para resolver el requerimiento.</w:t>
+            </w:r>
+          </w:p>
+        </w:tc>
+      </w:tr>
+      <w:tr>
+        <w:tc>
+          <w:tcPr>
+            <w:tcW w:w="3060" w:type="dxa"/>
+          </w:tcPr>
+          <w:p>
+            <w:pPr>
+              <w:rPr>
+                <w:b/>
+                <w:bCs/>
+                <w:lang w:val="es-419"/>
+              </w:rPr>
+            </w:pPr>
+            <w:r>
+              <w:rPr>
+                <w:b/>
+                <w:bCs/>
+                <w:lang w:val="es-419"/>
+              </w:rPr>
+              <w:t>Salidas</w:t>
+            </w:r>
+          </w:p>
+        </w:tc>
+        <w:tc>
+          <w:tcPr>
+            <w:tcW w:w="6300" w:type="dxa"/>
+          </w:tcPr>
+          <w:p>
+            <w:pPr>
+              <w:rPr>
+                <w:lang w:val="es-419"/>
+              </w:rPr>
+            </w:pPr>
+            <w:r>
+              <w:rPr>
+                <w:lang w:val="es-419"/>
+              </w:rPr>
+              <w:t>Respuesta esperada del algoritmo.</w:t>
+            </w:r>
+          </w:p>
+        </w:tc>
+      </w:tr>
+      <w:tr>
+        <w:tc>
+          <w:tcPr>
+            <w:tcW w:w="3060" w:type="dxa"/>
+          </w:tcPr>
+          <w:p>
+            <w:pPr>
+              <w:rPr>
+                <w:b/>
+                <w:bCs/>
+                <w:lang w:val="es-419"/>
+              </w:rPr>
+            </w:pPr>
+            <w:r>
+              <w:rPr>
+                <w:b/>
+                <w:bCs/>
+                <w:lang w:val="es-419"/>
+              </w:rPr>
+              <w:t>Implementado (Sí/No)</w:t>
+            </w:r>
+          </w:p>
+        </w:tc>
+        <w:tc>
+          <w:tcPr>
+            <w:tcW w:w="6300" w:type="dxa"/>
+          </w:tcPr>
+          <w:p>
+            <w:pPr>
+              <w:rPr>
+                <w:lang w:val="es-419"/>
+              </w:rPr>
+            </w:pPr>
+            <w:r>
+              <w:rPr>
+                <w:lang w:val="es-419"/>
+              </w:rPr>
+              <w:t>Si se implementó y quien lo hizo.</w:t>
+            </w:r>
+          </w:p>
+        </w:tc>
+      </w:tr>
+    </w:tbl>
+    <w:p>
+      <w:pPr>
+        <w:rPr>
+          <w:lang w:val="es-419"/>
+        </w:rPr>
+      </w:pPr>
+    </w:p>
+    <w:p>
+      <w:pPr>
+        <w:pStyle w:val="Ttulo2"/>
+        <w:rPr>
+          <w:b/>
+          <w:bCs/>
+          <w:lang w:val="es-419"/>
+        </w:rPr>
+      </w:pPr>
+      <w:r>
+        <w:rPr>
+          <w:b/>
+          <w:bCs/>
+          <w:lang w:val="es-419"/>
+        </w:rPr>
+        <w:t>Análisis de complejidad</w:t>
+      </w:r>
+    </w:p>
+    <w:p>
+      <w:pPr>
+        <w:rPr>
+          <w:lang w:val="es-419"/>
+        </w:rPr>
+      </w:pPr>
+      <w:r>
+        <w:rPr>
+          <w:lang w:val="es-419"/>
+        </w:rPr>
+        <w:t>Análisis de complejidad de cada uno de los pasos del algoritmo</w:t>
+      </w:r>
+    </w:p>
+    <w:tbl>
+      <w:tblPr>
+        <w:tblStyle w:val="Tablaconcuadrcula"/>
+        <w:tblW w:w="0" w:type="auto"/>
+        <w:tblLayout w:type="fixed"/>
+        <w:tblLook w:val="06A0" w:firstRow="1" w:lastRow="0" w:firstColumn="1" w:lastColumn="0" w:noHBand="1" w:noVBand="1"/>
+      </w:tblPr>
+      <w:tblGrid>
+        <w:gridCol w:w="5070"/>
+        <w:gridCol w:w="4275"/>
+      </w:tblGrid>
+      <w:tr>
+        <w:tc>
+          <w:tcPr>
+            <w:tcW w:w="5070" w:type="dxa"/>
+          </w:tcPr>
+          <w:p>
+            <w:pPr>
+              <w:rPr>
+                <w:b/>
+                <w:bCs/>
+                <w:lang w:val="es-419"/>
+              </w:rPr>
+            </w:pPr>
+            <w:r>
+              <w:rPr>
+                <w:b/>
+                <w:bCs/>
+                <w:lang w:val="es-419"/>
+              </w:rPr>
+              <w:t>Pasos</w:t>
+            </w:r>
+          </w:p>
+        </w:tc>
+        <w:tc>
+          <w:tcPr>
+            <w:tcW w:w="4275" w:type="dxa"/>
+          </w:tcPr>
+          <w:p>
+            <w:pPr>
+              <w:rPr>
+                <w:b/>
+                <w:bCs/>
+                <w:lang w:val="es-419"/>
+              </w:rPr>
+            </w:pPr>
+            <w:r>
+              <w:rPr>
+                <w:b/>
+                <w:bCs/>
+                <w:lang w:val="es-419"/>
+              </w:rPr>
+              <w:t>Complejidad</w:t>
+            </w:r>
+          </w:p>
+        </w:tc>
+      </w:tr>
+      <w:tr>
+        <w:tc>
+          <w:tcPr>
+            <w:tcW w:w="5070" w:type="dxa"/>
+          </w:tcPr>
+          <w:p>
+            <w:pPr>
+              <w:rPr>
+                <w:lang w:val="es-419"/>
+              </w:rPr>
+            </w:pPr>
+            <w:r>
+              <w:rPr>
+                <w:lang w:val="es-419"/>
+              </w:rPr>
+              <w:t>Paso 1</w:t>
+            </w:r>
+          </w:p>
+        </w:tc>
+        <w:tc>
+          <w:tcPr>
+            <w:tcW w:w="4275" w:type="dxa"/>
+          </w:tcPr>
+          <w:p>
+            <w:pPr>
+              <w:rPr>
+                <w:lang w:val="es-419"/>
+              </w:rPr>
+            </w:pPr>
+            <w:r>
+              <w:rPr>
+                <w:lang w:val="es-419"/>
+              </w:rPr>
+              <w:t>O(...)</w:t>
+            </w:r>
+          </w:p>
+        </w:tc>
+      </w:tr>
+      <w:tr>
+        <w:tc>
+          <w:tcPr>
+            <w:tcW w:w="5070" w:type="dxa"/>
+          </w:tcPr>
+          <w:p>
+            <w:pPr>
+              <w:rPr>
+                <w:lang w:val="es-419"/>
+              </w:rPr>
+            </w:pPr>
+            <w:r>
+              <w:rPr>
+                <w:lang w:val="es-419"/>
+              </w:rPr>
+              <w:t xml:space="preserve">Paso 2 </w:t>
+            </w:r>
+          </w:p>
+        </w:tc>
+        <w:tc>
+          <w:tcPr>
+            <w:tcW w:w="4275" w:type="dxa"/>
+          </w:tcPr>
+          <w:p>
+            <w:pPr>
+              <w:rPr>
+                <w:lang w:val="es-419"/>
+              </w:rPr>
+            </w:pPr>
+            <w:r>
+              <w:rPr>
+                <w:lang w:val="es-419"/>
+              </w:rPr>
+              <w:t>O(...)</w:t>
+            </w:r>
+          </w:p>
+        </w:tc>
+      </w:tr>
+      <w:tr>
+        <w:tc>
+          <w:tcPr>
+            <w:tcW w:w="5070" w:type="dxa"/>
+          </w:tcPr>
+          <w:p>
+            <w:pPr>
+              <w:rPr>
+                <w:lang w:val="es-419"/>
+              </w:rPr>
+            </w:pPr>
+            <w:r>
+              <w:rPr>
+                <w:lang w:val="es-419"/>
+              </w:rPr>
+              <w:t>Paso ….</w:t>
+            </w:r>
+          </w:p>
+        </w:tc>
+        <w:tc>
+          <w:tcPr>
+            <w:tcW w:w="4275" w:type="dxa"/>
+          </w:tcPr>
+          <w:p>
+            <w:pPr>
+              <w:rPr>
+                <w:lang w:val="es-419"/>
+              </w:rPr>
+            </w:pPr>
+            <w:r>
+              <w:rPr>
+                <w:lang w:val="es-419"/>
+              </w:rPr>
+              <w:t>O(...)</w:t>
+            </w:r>
+          </w:p>
+        </w:tc>
+      </w:tr>
+      <w:tr>
+        <w:tc>
+          <w:tcPr>
+            <w:tcW w:w="5070" w:type="dxa"/>
+          </w:tcPr>
+          <w:p>
+            <w:pPr>
+              <w:rPr>
+                <w:b/>
+                <w:bCs/>
+                <w:i/>
+                <w:iCs/>
+                <w:lang w:val="es-419"/>
+              </w:rPr>
+            </w:pPr>
+            <w:r>
+              <w:rPr>
+                <w:b/>
+                <w:bCs/>
+                <w:i/>
+                <w:iCs/>
+                <w:lang w:val="es-419"/>
+              </w:rPr>
+              <w:t>TOTAL</w:t>
+            </w:r>
+          </w:p>
+        </w:tc>
+        <w:tc>
+          <w:tcPr>
+            <w:tcW w:w="4275" w:type="dxa"/>
+          </w:tcPr>
+          <w:p>
+            <w:pPr>
+              <w:rPr>
+                <w:b/>
+                <w:bCs/>
+                <w:i/>
+                <w:iCs/>
+                <w:lang w:val="es-419"/>
+              </w:rPr>
+            </w:pPr>
+            <w:r>
+              <w:rPr>
+                <w:b/>
+                <w:bCs/>
+                <w:i/>
+                <w:iCs/>
+                <w:lang w:val="es-419"/>
+              </w:rPr>
+              <w:t>O(...)</w:t>
+            </w:r>
+          </w:p>
+        </w:tc>
+      </w:tr>
+    </w:tbl>
+    <w:p>
+      <w:pPr>
+        <w:rPr>
+          <w:rFonts w:ascii="Dax-Regular" w:hAnsi="Dax-Regular"/>
+          <w:lang w:val="es-419"/>
+        </w:rPr>
+      </w:pPr>
+    </w:p>
+    <w:p>
+      <w:pPr>
+        <w:pStyle w:val="Ttulo2"/>
+        <w:rPr>
+          <w:b/>
+          <w:bCs/>
+          <w:lang w:val="es-419"/>
+        </w:rPr>
+      </w:pPr>
+      <w:r>
+        <w:rPr>
+          <w:b/>
+          <w:bCs/>
+          <w:lang w:val="es-419"/>
+        </w:rPr>
+        <w:t>Análisis</w:t>
+      </w:r>
+    </w:p>
+    <w:p>
+      <w:pPr>
+        <w:rPr>
+          <w:lang w:val="es-419"/>
+        </w:rPr>
+      </w:pPr>
+      <w:r>
+        <w:rPr>
+          <w:lang w:val="es-419"/>
+        </w:rPr>
+        <w:t>Análisis de resultados de la implementación, tener cuenta las pruebas realizadas y el analisis de complejidad.</w:t>
+      </w:r>
+    </w:p>
+    <w:p>
+      <w:pPr>
+        <w:rPr>
+          <w:lang w:val="es-419"/>
+        </w:rPr>
+      </w:pPr>
     </w:p>
     <w:sectPr>
       <w:headerReference w:type="default" r:id="rId12"/>
@@ -1722,7 +5450,7 @@
               <wp:inline distT="0" distB="0" distL="0" distR="0" wp14:anchorId="3BB22A4B" wp14:editId="3C60B0AD">
                 <wp:extent cx="1260000" cy="587046"/>
                 <wp:effectExtent l="0" t="0" r="0" b="3810"/>
-                <wp:docPr id="1546467785" name="picture"/>
+                <wp:docPr id="2037895654" name="picture"/>
                 <wp:cNvGraphicFramePr>
                   <a:graphicFrameLocks xmlns:a="http://schemas.openxmlformats.org/drawingml/2006/main" noChangeAspect="1"/>
                 </wp:cNvGraphicFramePr>
@@ -1845,7 +5573,7 @@
               <wp:inline distT="0" distB="0" distL="0" distR="0" wp14:anchorId="42B26317" wp14:editId="50903508">
                 <wp:extent cx="1493520" cy="526869"/>
                 <wp:effectExtent l="0" t="0" r="0" b="6985"/>
-                <wp:docPr id="4" name="Imagen 4"/>
+                <wp:docPr id="1301475115" name="Imagen 1301475115"/>
                 <wp:cNvGraphicFramePr>
                   <a:graphicFrameLocks xmlns:a="http://schemas.openxmlformats.org/drawingml/2006/main" noChangeAspect="1"/>
                 </wp:cNvGraphicFramePr>
@@ -2537,6 +6265,118 @@
     </w:lvl>
   </w:abstractNum>
   <w:abstractNum w:abstractNumId="6" w15:restartNumberingAfterBreak="0">
+    <w:nsid w:val="24C02346"/>
+    <w:multiLevelType w:val="hybridMultilevel"/>
+    <w:tmpl w:val="FB661BA6"/>
+    <w:lvl w:ilvl="0" w:tplc="3446C8F6">
+      <w:numFmt w:val="bullet"/>
+      <w:lvlText w:val="-"/>
+      <w:lvlJc w:val="left"/>
+      <w:pPr>
+        <w:ind w:left="720" w:hanging="360"/>
+      </w:pPr>
+      <w:rPr>
+        <w:rFonts w:ascii="Calibri" w:eastAsiaTheme="minorEastAsia" w:hAnsi="Calibri" w:cs="Calibri" w:hint="default"/>
+      </w:rPr>
+    </w:lvl>
+    <w:lvl w:ilvl="1" w:tplc="240A0003" w:tentative="1">
+      <w:start w:val="1"/>
+      <w:numFmt w:val="bullet"/>
+      <w:lvlText w:val="o"/>
+      <w:lvlJc w:val="left"/>
+      <w:pPr>
+        <w:ind w:left="1440" w:hanging="360"/>
+      </w:pPr>
+      <w:rPr>
+        <w:rFonts w:ascii="Courier New" w:hAnsi="Courier New" w:cs="Courier New" w:hint="default"/>
+      </w:rPr>
+    </w:lvl>
+    <w:lvl w:ilvl="2" w:tplc="240A0005" w:tentative="1">
+      <w:start w:val="1"/>
+      <w:numFmt w:val="bullet"/>
+      <w:lvlText w:val=""/>
+      <w:lvlJc w:val="left"/>
+      <w:pPr>
+        <w:ind w:left="2160" w:hanging="360"/>
+      </w:pPr>
+      <w:rPr>
+        <w:rFonts w:ascii="Wingdings" w:hAnsi="Wingdings" w:hint="default"/>
+      </w:rPr>
+    </w:lvl>
+    <w:lvl w:ilvl="3" w:tplc="240A0001" w:tentative="1">
+      <w:start w:val="1"/>
+      <w:numFmt w:val="bullet"/>
+      <w:lvlText w:val=""/>
+      <w:lvlJc w:val="left"/>
+      <w:pPr>
+        <w:ind w:left="2880" w:hanging="360"/>
+      </w:pPr>
+      <w:rPr>
+        <w:rFonts w:ascii="Symbol" w:hAnsi="Symbol" w:hint="default"/>
+      </w:rPr>
+    </w:lvl>
+    <w:lvl w:ilvl="4" w:tplc="240A0003" w:tentative="1">
+      <w:start w:val="1"/>
+      <w:numFmt w:val="bullet"/>
+      <w:lvlText w:val="o"/>
+      <w:lvlJc w:val="left"/>
+      <w:pPr>
+        <w:ind w:left="3600" w:hanging="360"/>
+      </w:pPr>
+      <w:rPr>
+        <w:rFonts w:ascii="Courier New" w:hAnsi="Courier New" w:cs="Courier New" w:hint="default"/>
+      </w:rPr>
+    </w:lvl>
+    <w:lvl w:ilvl="5" w:tplc="240A0005" w:tentative="1">
+      <w:start w:val="1"/>
+      <w:numFmt w:val="bullet"/>
+      <w:lvlText w:val=""/>
+      <w:lvlJc w:val="left"/>
+      <w:pPr>
+        <w:ind w:left="4320" w:hanging="360"/>
+      </w:pPr>
+      <w:rPr>
+        <w:rFonts w:ascii="Wingdings" w:hAnsi="Wingdings" w:hint="default"/>
+      </w:rPr>
+    </w:lvl>
+    <w:lvl w:ilvl="6" w:tplc="240A0001" w:tentative="1">
+      <w:start w:val="1"/>
+      <w:numFmt w:val="bullet"/>
+      <w:lvlText w:val=""/>
+      <w:lvlJc w:val="left"/>
+      <w:pPr>
+        <w:ind w:left="5040" w:hanging="360"/>
+      </w:pPr>
+      <w:rPr>
+        <w:rFonts w:ascii="Symbol" w:hAnsi="Symbol" w:hint="default"/>
+      </w:rPr>
+    </w:lvl>
+    <w:lvl w:ilvl="7" w:tplc="240A0003" w:tentative="1">
+      <w:start w:val="1"/>
+      <w:numFmt w:val="bullet"/>
+      <w:lvlText w:val="o"/>
+      <w:lvlJc w:val="left"/>
+      <w:pPr>
+        <w:ind w:left="5760" w:hanging="360"/>
+      </w:pPr>
+      <w:rPr>
+        <w:rFonts w:ascii="Courier New" w:hAnsi="Courier New" w:cs="Courier New" w:hint="default"/>
+      </w:rPr>
+    </w:lvl>
+    <w:lvl w:ilvl="8" w:tplc="240A0005" w:tentative="1">
+      <w:start w:val="1"/>
+      <w:numFmt w:val="bullet"/>
+      <w:lvlText w:val=""/>
+      <w:lvlJc w:val="left"/>
+      <w:pPr>
+        <w:ind w:left="6480" w:hanging="360"/>
+      </w:pPr>
+      <w:rPr>
+        <w:rFonts w:ascii="Wingdings" w:hAnsi="Wingdings" w:hint="default"/>
+      </w:rPr>
+    </w:lvl>
+  </w:abstractNum>
+  <w:abstractNum w:abstractNumId="7" w15:restartNumberingAfterBreak="0">
     <w:nsid w:val="3BFD2163"/>
     <w:multiLevelType w:val="hybridMultilevel"/>
     <w:tmpl w:val="DB6691FC"/>
@@ -2625,7 +6465,7 @@
       </w:pPr>
     </w:lvl>
   </w:abstractNum>
-  <w:abstractNum w:abstractNumId="7" w15:restartNumberingAfterBreak="0">
+  <w:abstractNum w:abstractNumId="8" w15:restartNumberingAfterBreak="0">
     <w:nsid w:val="442467D7"/>
     <w:multiLevelType w:val="hybridMultilevel"/>
     <w:tmpl w:val="FFFFFFFF"/>
@@ -2738,7 +6578,7 @@
       </w:rPr>
     </w:lvl>
   </w:abstractNum>
-  <w:abstractNum w:abstractNumId="8" w15:restartNumberingAfterBreak="0">
+  <w:abstractNum w:abstractNumId="9" w15:restartNumberingAfterBreak="0">
     <w:nsid w:val="446D4DDB"/>
     <w:multiLevelType w:val="hybridMultilevel"/>
     <w:tmpl w:val="0409001D"/>
@@ -2848,7 +6688,7 @@
       </w:rPr>
     </w:lvl>
   </w:abstractNum>
-  <w:abstractNum w:abstractNumId="9" w15:restartNumberingAfterBreak="0">
+  <w:abstractNum w:abstractNumId="10" w15:restartNumberingAfterBreak="0">
     <w:nsid w:val="49771054"/>
     <w:multiLevelType w:val="hybridMultilevel"/>
     <w:tmpl w:val="3892B1D0"/>
@@ -2935,7 +6775,7 @@
       </w:pPr>
     </w:lvl>
   </w:abstractNum>
-  <w:abstractNum w:abstractNumId="10" w15:restartNumberingAfterBreak="0">
+  <w:abstractNum w:abstractNumId="11" w15:restartNumberingAfterBreak="0">
     <w:nsid w:val="4AEA3C22"/>
     <w:multiLevelType w:val="hybridMultilevel"/>
     <w:tmpl w:val="3BDA76A2"/>
@@ -3021,7 +6861,7 @@
       </w:pPr>
     </w:lvl>
   </w:abstractNum>
-  <w:abstractNum w:abstractNumId="11" w15:restartNumberingAfterBreak="0">
+  <w:abstractNum w:abstractNumId="12" w15:restartNumberingAfterBreak="0">
     <w:nsid w:val="62E07DB4"/>
     <w:multiLevelType w:val="hybridMultilevel"/>
     <w:tmpl w:val="5B3ED38C"/>
@@ -3134,7 +6974,7 @@
       </w:rPr>
     </w:lvl>
   </w:abstractNum>
-  <w:abstractNum w:abstractNumId="12" w15:restartNumberingAfterBreak="0">
+  <w:abstractNum w:abstractNumId="13" w15:restartNumberingAfterBreak="0">
     <w:nsid w:val="72F204F4"/>
     <w:multiLevelType w:val="hybridMultilevel"/>
     <w:tmpl w:val="979A7680"/>
@@ -3223,7 +7063,7 @@
       </w:pPr>
     </w:lvl>
   </w:abstractNum>
-  <w:abstractNum w:abstractNumId="13" w15:restartNumberingAfterBreak="0">
+  <w:abstractNum w:abstractNumId="14" w15:restartNumberingAfterBreak="0">
     <w:nsid w:val="7A782887"/>
     <w:multiLevelType w:val="hybridMultilevel"/>
     <w:tmpl w:val="C1E297A4"/>
@@ -3309,7 +7149,7 @@
       </w:pPr>
     </w:lvl>
   </w:abstractNum>
-  <w:abstractNum w:abstractNumId="14" w15:restartNumberingAfterBreak="0">
+  <w:abstractNum w:abstractNumId="15" w15:restartNumberingAfterBreak="0">
     <w:nsid w:val="7B1B7BF6"/>
     <w:multiLevelType w:val="hybridMultilevel"/>
     <w:tmpl w:val="AB9875EE"/>
@@ -3422,7 +7262,7 @@
       </w:rPr>
     </w:lvl>
   </w:abstractNum>
-  <w:abstractNum w:abstractNumId="15" w15:restartNumberingAfterBreak="0">
+  <w:abstractNum w:abstractNumId="16" w15:restartNumberingAfterBreak="0">
     <w:nsid w:val="7D306817"/>
     <w:multiLevelType w:val="hybridMultilevel"/>
     <w:tmpl w:val="58E0050E"/>
@@ -3508,7 +7348,7 @@
       </w:pPr>
     </w:lvl>
   </w:abstractNum>
-  <w:abstractNum w:abstractNumId="16" w15:restartNumberingAfterBreak="0">
+  <w:abstractNum w:abstractNumId="17" w15:restartNumberingAfterBreak="0">
     <w:nsid w:val="7E932F65"/>
     <w:multiLevelType w:val="hybridMultilevel"/>
     <w:tmpl w:val="71241596"/>
@@ -3600,7 +7440,7 @@
     </w:lvl>
   </w:abstractNum>
   <w:num w:numId="1" w16cid:durableId="855770038">
-    <w:abstractNumId w:val="9"/>
+    <w:abstractNumId w:val="10"/>
   </w:num>
   <w:num w:numId="2" w16cid:durableId="253511886">
     <w:abstractNumId w:val="5"/>
@@ -3609,7 +7449,7 @@
     <w:abstractNumId w:val="3"/>
   </w:num>
   <w:num w:numId="4" w16cid:durableId="936522140">
-    <w:abstractNumId w:val="12"/>
+    <w:abstractNumId w:val="13"/>
   </w:num>
   <w:num w:numId="5" w16cid:durableId="970944160">
     <w:abstractNumId w:val="0"/>
@@ -3618,37 +7458,40 @@
     <w:abstractNumId w:val="1"/>
   </w:num>
   <w:num w:numId="7" w16cid:durableId="222104892">
-    <w:abstractNumId w:val="6"/>
+    <w:abstractNumId w:val="7"/>
   </w:num>
   <w:num w:numId="8" w16cid:durableId="984973022">
     <w:abstractNumId w:val="4"/>
   </w:num>
   <w:num w:numId="9" w16cid:durableId="1000276616">
-    <w:abstractNumId w:val="13"/>
+    <w:abstractNumId w:val="14"/>
   </w:num>
   <w:num w:numId="10" w16cid:durableId="1336616761">
-    <w:abstractNumId w:val="15"/>
+    <w:abstractNumId w:val="16"/>
   </w:num>
   <w:num w:numId="11" w16cid:durableId="1321423920">
+    <w:abstractNumId w:val="9"/>
+  </w:num>
+  <w:num w:numId="12" w16cid:durableId="1240334457">
+    <w:abstractNumId w:val="11"/>
+  </w:num>
+  <w:num w:numId="13" w16cid:durableId="1395203716">
+    <w:abstractNumId w:val="17"/>
+  </w:num>
+  <w:num w:numId="14" w16cid:durableId="2089955755">
+    <w:abstractNumId w:val="12"/>
+  </w:num>
+  <w:num w:numId="15" w16cid:durableId="437717867">
     <w:abstractNumId w:val="8"/>
   </w:num>
-  <w:num w:numId="12" w16cid:durableId="1240334457">
-    <w:abstractNumId w:val="10"/>
-  </w:num>
-  <w:num w:numId="13" w16cid:durableId="1395203716">
-    <w:abstractNumId w:val="16"/>
-  </w:num>
-  <w:num w:numId="14" w16cid:durableId="2089955755">
-    <w:abstractNumId w:val="11"/>
-  </w:num>
-  <w:num w:numId="15" w16cid:durableId="437717867">
-    <w:abstractNumId w:val="7"/>
-  </w:num>
   <w:num w:numId="16" w16cid:durableId="2122525808">
-    <w:abstractNumId w:val="14"/>
+    <w:abstractNumId w:val="15"/>
   </w:num>
   <w:num w:numId="17" w16cid:durableId="368921081">
     <w:abstractNumId w:val="2"/>
+  </w:num>
+  <w:num w:numId="18" w16cid:durableId="677661070">
+    <w:abstractNumId w:val="6"/>
   </w:num>
   <w:numIdMacAtCleanup w:val="8"/>
 </w:numbering>
@@ -4052,7 +7895,7 @@
   <w:style w:type="paragraph" w:default="1" w:styleId="Normal">
     <w:name w:val="Normal"/>
     <w:qFormat/>
-    <w:rsid w:val="00B317A4"/>
+    <w:rsid w:val="00F0310D"/>
   </w:style>
   <w:style w:type="paragraph" w:styleId="Ttulo1">
     <w:name w:val="heading 1"/>
@@ -5678,19 +9521,54 @@
 </file>
 
 <file path=customXml/item1.xml><?xml version="1.0" encoding="utf-8"?>
-<?mso-contentType ?>
-<FormTemplates xmlns="http://schemas.microsoft.com/sharepoint/v3/contenttype/forms">
-  <Display>DocumentLibraryForm</Display>
-  <Edit>DocumentLibraryForm</Edit>
-  <New>DocumentLibraryForm</New>
-</FormTemplates>
+<p:properties xmlns:p="http://schemas.microsoft.com/office/2006/metadata/properties" xmlns:xsi="http://www.w3.org/2001/XMLSchema-instance" xmlns:pc="http://schemas.microsoft.com/office/infopath/2007/PartnerControls">
+  <documentManagement>
+    <SharedWithUsers xmlns="85e30bcc-d76c-4413-8e4d-2dce22fb0743">
+      <UserInfo>
+        <DisplayName>Dario Ernesto Correal Torres</DisplayName>
+        <AccountId>15</AccountId>
+        <AccountType/>
+      </UserInfo>
+      <UserInfo>
+        <DisplayName>Carlos Andres Lozano Garzon</DisplayName>
+        <AccountId>13</AccountId>
+        <AccountType/>
+      </UserInfo>
+      <UserInfo>
+        <DisplayName>Mario  Fernando De la rosa Rosero</DisplayName>
+        <AccountId>16</AccountId>
+        <AccountType/>
+      </UserInfo>
+      <UserInfo>
+        <DisplayName>Arturo Henao Chaparro</DisplayName>
+        <AccountId>48</AccountId>
+        <AccountType/>
+      </UserInfo>
+      <UserInfo>
+        <DisplayName>Luis Esteban Florez Salamanca</DisplayName>
+        <AccountId>33</AccountId>
+        <AccountType/>
+      </UserInfo>
+      <UserInfo>
+        <DisplayName>Christian Camilo Aparicio Baquen</DisplayName>
+        <AccountId>50</AccountId>
+        <AccountType/>
+      </UserInfo>
+      <UserInfo>
+        <DisplayName>Ivan David Salazar Cardenas</DisplayName>
+        <AccountId>52</AccountId>
+        <AccountType/>
+      </UserInfo>
+    </SharedWithUsers>
+    <TaxCatchAll xmlns="85e30bcc-d76c-4413-8e4d-2dce22fb0743" xsi:nil="true"/>
+    <lcf76f155ced4ddcb4097134ff3c332f xmlns="164883f8-7691-4ecf-b54a-664c0d0edefe">
+      <Terms xmlns="http://schemas.microsoft.com/office/infopath/2007/PartnerControls"/>
+    </lcf76f155ced4ddcb4097134ff3c332f>
+  </documentManagement>
+</p:properties>
 </file>
 
 <file path=customXml/item2.xml><?xml version="1.0" encoding="utf-8"?>
-<b:Sources xmlns:b="http://schemas.openxmlformats.org/officeDocument/2006/bibliography" xmlns="http://schemas.openxmlformats.org/officeDocument/2006/bibliography" SelectedStyle="\APASixthEditionOfficeOnline.xsl" StyleName="APA" Version="6"/>
-</file>
-
-<file path=customXml/item3.xml><?xml version="1.0" encoding="utf-8"?>
 <ct:contentTypeSchema xmlns:ct="http://schemas.microsoft.com/office/2006/metadata/contentType" xmlns:ma="http://schemas.microsoft.com/office/2006/metadata/properties/metaAttributes" ct:_="" ma:_="" ma:contentTypeName="Documento" ma:contentTypeID="0x01010023858CF01A2EF24688B692775F4C60A4" ma:contentTypeVersion="15" ma:contentTypeDescription="Crear nuevo documento." ma:contentTypeScope="" ma:versionID="a4df9e4b793c0fa050084ef4feafa589">
   <xsd:schema xmlns:xsd="http://www.w3.org/2001/XMLSchema" xmlns:xs="http://www.w3.org/2001/XMLSchema" xmlns:p="http://schemas.microsoft.com/office/2006/metadata/properties" xmlns:ns2="164883f8-7691-4ecf-b54a-664c0d0edefe" xmlns:ns3="85e30bcc-d76c-4413-8e4d-2dce22fb0743" targetNamespace="http://schemas.microsoft.com/office/2006/metadata/properties" ma:root="true" ma:fieldsID="067b7080d2289f9ba15465beea7d18a8" ns2:_="" ns3:_="">
     <xsd:import namespace="164883f8-7691-4ecf-b54a-664c0d0edefe"/>
@@ -5927,71 +9805,31 @@
 </ct:contentTypeSchema>
 </file>
 
+<file path=customXml/item3.xml><?xml version="1.0" encoding="utf-8"?>
+<b:Sources xmlns:b="http://schemas.openxmlformats.org/officeDocument/2006/bibliography" xmlns="http://schemas.openxmlformats.org/officeDocument/2006/bibliography" SelectedStyle="\APASixthEditionOfficeOnline.xsl" StyleName="APA" Version="6"/>
+</file>
+
 <file path=customXml/item4.xml><?xml version="1.0" encoding="utf-8"?>
-<p:properties xmlns:p="http://schemas.microsoft.com/office/2006/metadata/properties" xmlns:xsi="http://www.w3.org/2001/XMLSchema-instance" xmlns:pc="http://schemas.microsoft.com/office/infopath/2007/PartnerControls">
-  <documentManagement>
-    <SharedWithUsers xmlns="85e30bcc-d76c-4413-8e4d-2dce22fb0743">
-      <UserInfo>
-        <DisplayName>Dario Ernesto Correal Torres</DisplayName>
-        <AccountId>15</AccountId>
-        <AccountType/>
-      </UserInfo>
-      <UserInfo>
-        <DisplayName>Carlos Andres Lozano Garzon</DisplayName>
-        <AccountId>13</AccountId>
-        <AccountType/>
-      </UserInfo>
-      <UserInfo>
-        <DisplayName>Mario  Fernando De la rosa Rosero</DisplayName>
-        <AccountId>16</AccountId>
-        <AccountType/>
-      </UserInfo>
-      <UserInfo>
-        <DisplayName>Arturo Henao Chaparro</DisplayName>
-        <AccountId>48</AccountId>
-        <AccountType/>
-      </UserInfo>
-      <UserInfo>
-        <DisplayName>Luis Esteban Florez Salamanca</DisplayName>
-        <AccountId>33</AccountId>
-        <AccountType/>
-      </UserInfo>
-      <UserInfo>
-        <DisplayName>Christian Camilo Aparicio Baquen</DisplayName>
-        <AccountId>50</AccountId>
-        <AccountType/>
-      </UserInfo>
-      <UserInfo>
-        <DisplayName>Ivan David Salazar Cardenas</DisplayName>
-        <AccountId>52</AccountId>
-        <AccountType/>
-      </UserInfo>
-    </SharedWithUsers>
-    <TaxCatchAll xmlns="85e30bcc-d76c-4413-8e4d-2dce22fb0743" xsi:nil="true"/>
-    <lcf76f155ced4ddcb4097134ff3c332f xmlns="164883f8-7691-4ecf-b54a-664c0d0edefe">
-      <Terms xmlns="http://schemas.microsoft.com/office/infopath/2007/PartnerControls"/>
-    </lcf76f155ced4ddcb4097134ff3c332f>
-  </documentManagement>
-</p:properties>
+<?mso-contentType ?>
+<FormTemplates xmlns="http://schemas.microsoft.com/sharepoint/v3/contenttype/forms">
+  <Display>DocumentLibraryForm</Display>
+  <Edit>DocumentLibraryForm</Edit>
+  <New>DocumentLibraryForm</New>
+</FormTemplates>
 </file>
 
 <file path=customXml/itemProps1.xml><?xml version="1.0" encoding="utf-8"?>
-<ds:datastoreItem xmlns:ds="http://schemas.openxmlformats.org/officeDocument/2006/customXml" ds:itemID="{58AFF83A-2C1F-4B0C-9BCE-EE49F5226348}">
+<ds:datastoreItem xmlns:ds="http://schemas.openxmlformats.org/officeDocument/2006/customXml" ds:itemID="{D3B4676A-CA48-4E6B-BABE-1535A7A288F6}">
   <ds:schemaRefs>
-    <ds:schemaRef ds:uri="http://schemas.microsoft.com/sharepoint/v3/contenttype/forms"/>
+    <ds:schemaRef ds:uri="http://schemas.microsoft.com/office/2006/metadata/properties"/>
+    <ds:schemaRef ds:uri="http://schemas.microsoft.com/office/infopath/2007/PartnerControls"/>
+    <ds:schemaRef ds:uri="85e30bcc-d76c-4413-8e4d-2dce22fb0743"/>
+    <ds:schemaRef ds:uri="164883f8-7691-4ecf-b54a-664c0d0edefe"/>
   </ds:schemaRefs>
 </ds:datastoreItem>
 </file>
 
 <file path=customXml/itemProps2.xml><?xml version="1.0" encoding="utf-8"?>
-<ds:datastoreItem xmlns:ds="http://schemas.openxmlformats.org/officeDocument/2006/customXml" ds:itemID="{794BE61C-5254-4531-868C-EC2590174185}">
-  <ds:schemaRefs>
-    <ds:schemaRef ds:uri="http://schemas.openxmlformats.org/officeDocument/2006/bibliography"/>
-  </ds:schemaRefs>
-</ds:datastoreItem>
-</file>
-
-<file path=customXml/itemProps3.xml><?xml version="1.0" encoding="utf-8"?>
 <ds:datastoreItem xmlns:ds="http://schemas.openxmlformats.org/officeDocument/2006/customXml" ds:itemID="{62F3E371-4CEE-4871-A936-27DA1639FADD}">
   <ds:schemaRefs>
     <ds:schemaRef ds:uri="http://schemas.microsoft.com/office/2006/metadata/contentType"/>
@@ -6010,13 +9848,18 @@
 </ds:datastoreItem>
 </file>
 
+<file path=customXml/itemProps3.xml><?xml version="1.0" encoding="utf-8"?>
+<ds:datastoreItem xmlns:ds="http://schemas.openxmlformats.org/officeDocument/2006/customXml" ds:itemID="{794BE61C-5254-4531-868C-EC2590174185}">
+  <ds:schemaRefs>
+    <ds:schemaRef ds:uri="http://schemas.openxmlformats.org/officeDocument/2006/bibliography"/>
+  </ds:schemaRefs>
+</ds:datastoreItem>
+</file>
+
 <file path=customXml/itemProps4.xml><?xml version="1.0" encoding="utf-8"?>
-<ds:datastoreItem xmlns:ds="http://schemas.openxmlformats.org/officeDocument/2006/customXml" ds:itemID="{D3B4676A-CA48-4E6B-BABE-1535A7A288F6}">
+<ds:datastoreItem xmlns:ds="http://schemas.openxmlformats.org/officeDocument/2006/customXml" ds:itemID="{58AFF83A-2C1F-4B0C-9BCE-EE49F5226348}">
   <ds:schemaRefs>
-    <ds:schemaRef ds:uri="http://schemas.microsoft.com/office/2006/metadata/properties"/>
-    <ds:schemaRef ds:uri="http://schemas.microsoft.com/office/infopath/2007/PartnerControls"/>
-    <ds:schemaRef ds:uri="85e30bcc-d76c-4413-8e4d-2dce22fb0743"/>
-    <ds:schemaRef ds:uri="164883f8-7691-4ecf-b54a-664c0d0edefe"/>
+    <ds:schemaRef ds:uri="http://schemas.microsoft.com/sharepoint/v3/contenttype/forms"/>
   </ds:schemaRefs>
 </ds:datastoreItem>
 </file>
</xml_diff>